<commit_message>
First Draft Deadline Turned In
</commit_message>
<xml_diff>
--- a/ResearchMaterials/Fire alarm batteries-2.docx
+++ b/ResearchMaterials/Fire alarm batteries-2.docx
@@ -1,6 +1,6 @@
 
 <file path=word/document.xml><?xml version="1.0" encoding="utf-8"?>
-<w:document xmlns:wpc="http://schemas.microsoft.com/office/word/2010/wordprocessingCanvas" xmlns:mo="http://schemas.microsoft.com/office/mac/office/2008/main" xmlns:mc="http://schemas.openxmlformats.org/markup-compatibility/2006" xmlns:mv="urn:schemas-microsoft-com:mac:vml" xmlns:o="urn:schemas-microsoft-com:office:office" xmlns:r="http://schemas.openxmlformats.org/officeDocument/2006/relationships" xmlns:m="http://schemas.openxmlformats.org/officeDocument/2006/math" xmlns:v="urn:schemas-microsoft-com:vml" xmlns:wp14="http://schemas.microsoft.com/office/word/2010/wordprocessingDrawing" xmlns:wp="http://schemas.openxmlformats.org/drawingml/2006/wordprocessingDrawing" xmlns:w10="urn:schemas-microsoft-com:office:word" xmlns:w="http://schemas.openxmlformats.org/wordprocessingml/2006/main" xmlns:w14="http://schemas.microsoft.com/office/word/2010/wordml" xmlns:w15="http://schemas.microsoft.com/office/word/2012/wordml" xmlns:wpg="http://schemas.microsoft.com/office/word/2010/wordprocessingGroup" xmlns:wpi="http://schemas.microsoft.com/office/word/2010/wordprocessingInk" xmlns:wne="http://schemas.microsoft.com/office/word/2006/wordml" xmlns:wps="http://schemas.microsoft.com/office/word/2010/wordprocessingShape" mc:Ignorable="w14 w15 wp14">
+<w:document xmlns:wpc="http://schemas.microsoft.com/office/word/2010/wordprocessingCanvas" xmlns:cx="http://schemas.microsoft.com/office/drawing/2014/chartex" xmlns:cx1="http://schemas.microsoft.com/office/drawing/2015/9/8/chartex" xmlns:cx2="http://schemas.microsoft.com/office/drawing/2015/10/21/chartex" xmlns:cx3="http://schemas.microsoft.com/office/drawing/2016/5/9/chartex" xmlns:cx4="http://schemas.microsoft.com/office/drawing/2016/5/10/chartex" xmlns:cx5="http://schemas.microsoft.com/office/drawing/2016/5/11/chartex" xmlns:cx6="http://schemas.microsoft.com/office/drawing/2016/5/12/chartex" xmlns:cx7="http://schemas.microsoft.com/office/drawing/2016/5/13/chartex" xmlns:cx8="http://schemas.microsoft.com/office/drawing/2016/5/14/chartex" xmlns:mc="http://schemas.openxmlformats.org/markup-compatibility/2006" xmlns:o="urn:schemas-microsoft-com:office:office" xmlns:r="http://schemas.openxmlformats.org/officeDocument/2006/relationships" xmlns:m="http://schemas.openxmlformats.org/officeDocument/2006/math" xmlns:v="urn:schemas-microsoft-com:vml" xmlns:wp14="http://schemas.microsoft.com/office/word/2010/wordprocessingDrawing" xmlns:wp="http://schemas.openxmlformats.org/drawingml/2006/wordprocessingDrawing" xmlns:w10="urn:schemas-microsoft-com:office:word" xmlns:w="http://schemas.openxmlformats.org/wordprocessingml/2006/main" xmlns:w14="http://schemas.microsoft.com/office/word/2010/wordml" xmlns:w15="http://schemas.microsoft.com/office/word/2012/wordml" xmlns:w16se="http://schemas.microsoft.com/office/word/2015/wordml/symex" xmlns:wpg="http://schemas.microsoft.com/office/word/2010/wordprocessingGroup" xmlns:wpi="http://schemas.microsoft.com/office/word/2010/wordprocessingInk" xmlns:wne="http://schemas.microsoft.com/office/word/2006/wordml" xmlns:wps="http://schemas.microsoft.com/office/word/2010/wordprocessingShape" mc:Ignorable="w14 w15 w16se wp14">
   <w:body>
     <w:p>
       <w:pPr>
@@ -12,6 +12,8 @@
           <w:szCs w:val="32"/>
         </w:rPr>
       </w:pPr>
+      <w:bookmarkStart w:id="0" w:name="_GoBack"/>
+      <w:bookmarkEnd w:id="0"/>
       <w:r>
         <w:rPr>
           <w:rFonts w:asciiTheme="majorBidi" w:hAnsiTheme="majorBidi" w:cstheme="majorBidi"/>
@@ -19,240 +21,10 @@
           <w:bCs/>
           <w:sz w:val="32"/>
           <w:szCs w:val="32"/>
-        </w:rPr>
-        <w:t>Fire alarm batteries</w:t>
-      </w:r>
-    </w:p>
-    <w:p>
-      <w:pPr>
-        <w:rPr>
-          <w:rFonts w:asciiTheme="majorBidi" w:hAnsiTheme="majorBidi" w:cstheme="majorBidi"/>
-        </w:rPr>
-      </w:pPr>
-    </w:p>
-    <w:p>
-      <w:pPr>
-        <w:rPr>
-          <w:rFonts w:asciiTheme="majorBidi" w:hAnsiTheme="majorBidi" w:cstheme="majorBidi"/>
-        </w:rPr>
-      </w:pPr>
-      <w:r>
-        <w:rPr>
-          <w:rFonts w:asciiTheme="majorBidi" w:hAnsiTheme="majorBidi" w:cstheme="majorBidi"/>
-        </w:rPr>
-        <w:t>The</w:t>
-      </w:r>
-      <w:r>
-        <w:rPr>
-          <w:rFonts w:asciiTheme="majorBidi" w:hAnsiTheme="majorBidi" w:cstheme="majorBidi"/>
-        </w:rPr>
-        <w:t xml:space="preserve"> battery that would be best for this SMART fire </w:t>
-      </w:r>
-      <w:r>
-        <w:rPr>
-          <w:rFonts w:asciiTheme="majorBidi" w:hAnsiTheme="majorBidi" w:cstheme="majorBidi"/>
-        </w:rPr>
-        <w:t>alarm system would be a 9V 1200</w:t>
-      </w:r>
-      <w:r>
-        <w:rPr>
-          <w:rFonts w:asciiTheme="majorBidi" w:hAnsiTheme="majorBidi" w:cstheme="majorBidi"/>
-        </w:rPr>
-        <w:t>mAh Lithium battery</w:t>
-      </w:r>
-      <w:r>
-        <w:rPr>
-          <w:rFonts w:asciiTheme="majorBidi" w:hAnsiTheme="majorBidi" w:cstheme="majorBidi"/>
-        </w:rPr>
-        <w:t>. The Ultra life 9V Lithium Battery is the perfect</w:t>
-      </w:r>
-      <w:r>
-        <w:rPr>
-          <w:rFonts w:asciiTheme="majorBidi" w:hAnsiTheme="majorBidi" w:cstheme="majorBidi"/>
-        </w:rPr>
-        <w:t xml:space="preserve"> battery for low drain devices. Also,</w:t>
-      </w:r>
-      <w:r>
-        <w:rPr>
-          <w:rFonts w:asciiTheme="majorBidi" w:hAnsiTheme="majorBidi" w:cstheme="majorBidi"/>
-        </w:rPr>
-        <w:t xml:space="preserve"> this battery has a </w:t>
-      </w:r>
-      <w:r>
-        <w:rPr>
-          <w:rFonts w:asciiTheme="majorBidi" w:hAnsiTheme="majorBidi" w:cstheme="majorBidi"/>
-        </w:rPr>
-        <w:t>long duration of shelf life at about</w:t>
-      </w:r>
-      <w:r>
-        <w:rPr>
-          <w:rFonts w:asciiTheme="majorBidi" w:hAnsiTheme="majorBidi" w:cstheme="majorBidi"/>
-        </w:rPr>
-        <w:t xml:space="preserve"> </w:t>
-      </w:r>
-      <w:r>
-        <w:rPr>
-          <w:rFonts w:asciiTheme="majorBidi" w:hAnsiTheme="majorBidi" w:cstheme="majorBidi"/>
-        </w:rPr>
-        <w:t xml:space="preserve">10 years, which is great for the fire alarm system. A long shelf life would help the fire alarm system be more reliable, and it will also require less </w:t>
-      </w:r>
-      <w:r>
-        <w:rPr>
-          <w:rFonts w:asciiTheme="majorBidi" w:hAnsiTheme="majorBidi" w:cstheme="majorBidi"/>
-        </w:rPr>
-        <w:t>maintenance</w:t>
-      </w:r>
-      <w:r>
-        <w:rPr>
-          <w:rFonts w:asciiTheme="majorBidi" w:hAnsiTheme="majorBidi" w:cstheme="majorBidi"/>
-        </w:rPr>
-        <w:t>.</w:t>
-      </w:r>
-      <w:r>
-        <w:rPr>
-          <w:rFonts w:asciiTheme="majorBidi" w:hAnsiTheme="majorBidi" w:cstheme="majorBidi"/>
-        </w:rPr>
-        <w:t xml:space="preserve"> </w:t>
-      </w:r>
-      <w:r>
-        <w:rPr>
-          <w:rFonts w:asciiTheme="majorBidi" w:hAnsiTheme="majorBidi" w:cstheme="majorBidi"/>
-        </w:rPr>
-        <w:t>There are</w:t>
-      </w:r>
-      <w:r>
-        <w:rPr>
-          <w:rFonts w:asciiTheme="majorBidi" w:hAnsiTheme="majorBidi" w:cstheme="majorBidi"/>
-        </w:rPr>
-        <w:t xml:space="preserve"> different types of batteries that</w:t>
-      </w:r>
-      <w:r>
-        <w:rPr>
-          <w:rFonts w:asciiTheme="majorBidi" w:hAnsiTheme="majorBidi" w:cstheme="majorBidi"/>
-        </w:rPr>
-        <w:t xml:space="preserve"> we could use</w:t>
-      </w:r>
-      <w:r>
-        <w:rPr>
-          <w:rFonts w:asciiTheme="majorBidi" w:hAnsiTheme="majorBidi" w:cstheme="majorBidi"/>
-        </w:rPr>
-        <w:t>,</w:t>
-      </w:r>
-      <w:r>
-        <w:rPr>
-          <w:rFonts w:asciiTheme="majorBidi" w:hAnsiTheme="majorBidi" w:cstheme="majorBidi"/>
-        </w:rPr>
-        <w:t xml:space="preserve"> a</w:t>
-      </w:r>
-      <w:r>
-        <w:rPr>
-          <w:rFonts w:asciiTheme="majorBidi" w:hAnsiTheme="majorBidi" w:cstheme="majorBidi"/>
-        </w:rPr>
-        <w:t xml:space="preserve">lkaline </w:t>
-      </w:r>
-      <w:r>
-        <w:rPr>
-          <w:rFonts w:asciiTheme="majorBidi" w:hAnsiTheme="majorBidi" w:cstheme="majorBidi"/>
-        </w:rPr>
-        <w:t>o</w:t>
-      </w:r>
-      <w:r>
-        <w:rPr>
-          <w:rFonts w:asciiTheme="majorBidi" w:hAnsiTheme="majorBidi" w:cstheme="majorBidi"/>
-        </w:rPr>
-        <w:t>r l</w:t>
-      </w:r>
-      <w:r>
-        <w:rPr>
-          <w:rFonts w:asciiTheme="majorBidi" w:hAnsiTheme="majorBidi" w:cstheme="majorBidi"/>
-        </w:rPr>
-        <w:t>ithium</w:t>
-      </w:r>
-      <w:r>
-        <w:rPr>
-          <w:rFonts w:asciiTheme="majorBidi" w:hAnsiTheme="majorBidi" w:cstheme="majorBidi"/>
-        </w:rPr>
-        <w:t xml:space="preserve"> batteries</w:t>
-      </w:r>
-      <w:r>
-        <w:rPr>
-          <w:rFonts w:asciiTheme="majorBidi" w:hAnsiTheme="majorBidi" w:cstheme="majorBidi"/>
-        </w:rPr>
-        <w:t xml:space="preserve">. As stated before, we </w:t>
-      </w:r>
-      <w:r>
-        <w:rPr>
-          <w:rFonts w:asciiTheme="majorBidi" w:hAnsiTheme="majorBidi" w:cstheme="majorBidi"/>
-        </w:rPr>
-        <w:t>chose</w:t>
-      </w:r>
-      <w:r>
-        <w:rPr>
-          <w:rFonts w:asciiTheme="majorBidi" w:hAnsiTheme="majorBidi" w:cstheme="majorBidi"/>
-        </w:rPr>
-        <w:t xml:space="preserve"> to go with a</w:t>
-      </w:r>
-      <w:r>
-        <w:rPr>
-          <w:rFonts w:asciiTheme="majorBidi" w:hAnsiTheme="majorBidi" w:cstheme="majorBidi"/>
-        </w:rPr>
-        <w:t xml:space="preserve"> l</w:t>
-      </w:r>
-      <w:r>
-        <w:rPr>
-          <w:rFonts w:asciiTheme="majorBidi" w:hAnsiTheme="majorBidi" w:cstheme="majorBidi"/>
-        </w:rPr>
-        <w:t>ithium</w:t>
-      </w:r>
-      <w:r>
-        <w:rPr>
-          <w:rFonts w:asciiTheme="majorBidi" w:hAnsiTheme="majorBidi" w:cstheme="majorBidi"/>
-        </w:rPr>
-        <w:t xml:space="preserve"> battery rather than an a</w:t>
-      </w:r>
-      <w:r>
-        <w:rPr>
-          <w:rFonts w:asciiTheme="majorBidi" w:hAnsiTheme="majorBidi" w:cstheme="majorBidi"/>
-        </w:rPr>
-        <w:t xml:space="preserve">lkaline battery. </w:t>
-      </w:r>
-      <w:r>
-        <w:rPr>
-          <w:rFonts w:asciiTheme="majorBidi" w:hAnsiTheme="majorBidi" w:cstheme="majorBidi"/>
-        </w:rPr>
-        <w:t>When comparing the two different types of batteries</w:t>
-      </w:r>
-      <w:r>
-        <w:rPr>
-          <w:rFonts w:asciiTheme="majorBidi" w:hAnsiTheme="majorBidi" w:cstheme="majorBidi"/>
-        </w:rPr>
-        <w:t xml:space="preserve"> we and see the difference</w:t>
-      </w:r>
-      <w:r>
-        <w:rPr>
-          <w:rFonts w:asciiTheme="majorBidi" w:hAnsiTheme="majorBidi" w:cstheme="majorBidi"/>
-        </w:rPr>
-        <w:t xml:space="preserve"> between the two</w:t>
-      </w:r>
-      <w:r>
-        <w:rPr>
-          <w:rFonts w:asciiTheme="majorBidi" w:hAnsiTheme="majorBidi" w:cstheme="majorBidi"/>
-        </w:rPr>
-        <w:t>, and how</w:t>
-      </w:r>
-      <w:r>
-        <w:rPr>
-          <w:rFonts w:asciiTheme="majorBidi" w:hAnsiTheme="majorBidi" w:cstheme="majorBidi"/>
-        </w:rPr>
-        <w:t xml:space="preserve"> we came to make this decision. </w:t>
-      </w:r>
-    </w:p>
-    <w:p>
-      <w:pPr>
-        <w:rPr>
-          <w:rFonts w:asciiTheme="majorBidi" w:hAnsiTheme="majorBidi" w:cstheme="majorBidi"/>
-        </w:rPr>
-      </w:pPr>
+          <w:highlight w:val="yellow"/>
+        </w:rPr>
+        <w:t>(ADDED to Paper)</w:t>
+      </w:r>
     </w:p>
     <w:p>
       <w:pPr>
@@ -260,491 +32,754 @@
           <w:rFonts w:asciiTheme="majorBidi" w:hAnsiTheme="majorBidi" w:cstheme="majorBidi"/>
           <w:b/>
           <w:bCs/>
-        </w:rPr>
-      </w:pPr>
-      <w:r>
+          <w:sz w:val="32"/>
+          <w:szCs w:val="32"/>
+        </w:rPr>
+      </w:pPr>
+    </w:p>
+    <w:p>
+      <w:pPr>
         <w:rPr>
           <w:rFonts w:asciiTheme="majorBidi" w:hAnsiTheme="majorBidi" w:cstheme="majorBidi"/>
           <w:b/>
           <w:bCs/>
-        </w:rPr>
-        <w:t>Shelf-life</w:t>
-      </w:r>
-    </w:p>
-    <w:p>
-      <w:pPr>
-        <w:rPr>
-          <w:rFonts w:asciiTheme="majorBidi" w:hAnsiTheme="majorBidi" w:cstheme="majorBidi"/>
-        </w:rPr>
-      </w:pPr>
-      <w:r>
-        <w:rPr>
-          <w:rFonts w:asciiTheme="majorBidi" w:hAnsiTheme="majorBidi" w:cstheme="majorBidi"/>
-        </w:rPr>
-        <w:t>When it come</w:t>
-      </w:r>
-      <w:r>
-        <w:rPr>
-          <w:rFonts w:asciiTheme="majorBidi" w:hAnsiTheme="majorBidi" w:cstheme="majorBidi"/>
-        </w:rPr>
-        <w:t>s to shelf life, w</w:t>
-      </w:r>
-      <w:r>
-        <w:rPr>
-          <w:rFonts w:asciiTheme="majorBidi" w:hAnsiTheme="majorBidi" w:cstheme="majorBidi"/>
-        </w:rPr>
-        <w:t>e chose to go with the lithium battery because l</w:t>
-      </w:r>
-      <w:r>
-        <w:rPr>
-          <w:rFonts w:asciiTheme="majorBidi" w:hAnsiTheme="majorBidi" w:cstheme="majorBidi"/>
-        </w:rPr>
-        <w:t>ithium batt</w:t>
-      </w:r>
-      <w:r>
-        <w:rPr>
-          <w:rFonts w:asciiTheme="majorBidi" w:hAnsiTheme="majorBidi" w:cstheme="majorBidi"/>
-        </w:rPr>
-        <w:t>erie</w:t>
-      </w:r>
-      <w:r>
-        <w:rPr>
-          <w:rFonts w:asciiTheme="majorBidi" w:hAnsiTheme="majorBidi" w:cstheme="majorBidi"/>
-        </w:rPr>
-        <w:t>s can last much longer than an a</w:t>
-      </w:r>
-      <w:r>
-        <w:rPr>
-          <w:rFonts w:asciiTheme="majorBidi" w:hAnsiTheme="majorBidi" w:cstheme="majorBidi"/>
-        </w:rPr>
-        <w:t>lkaline battery can.</w:t>
-      </w:r>
-      <w:r>
-        <w:rPr>
-          <w:rFonts w:asciiTheme="majorBidi" w:hAnsiTheme="majorBidi" w:cstheme="majorBidi"/>
-        </w:rPr>
-        <w:t xml:space="preserve"> </w:t>
-      </w:r>
-      <w:r>
-        <w:rPr>
-          <w:rFonts w:asciiTheme="majorBidi" w:hAnsiTheme="majorBidi" w:cstheme="majorBidi"/>
-        </w:rPr>
-        <w:t>As</w:t>
-      </w:r>
-      <w:r>
-        <w:rPr>
-          <w:rFonts w:asciiTheme="majorBidi" w:hAnsiTheme="majorBidi" w:cstheme="majorBidi"/>
-        </w:rPr>
-        <w:t xml:space="preserve"> mentioned above a longer</w:t>
-      </w:r>
-      <w:r>
-        <w:rPr>
-          <w:rFonts w:asciiTheme="majorBidi" w:hAnsiTheme="majorBidi" w:cstheme="majorBidi"/>
-        </w:rPr>
-        <w:t xml:space="preserve"> shelf live requires less mainte</w:t>
-      </w:r>
-      <w:r>
-        <w:rPr>
-          <w:rFonts w:asciiTheme="majorBidi" w:hAnsiTheme="majorBidi" w:cstheme="majorBidi"/>
-        </w:rPr>
-        <w:t>n</w:t>
-      </w:r>
-      <w:r>
-        <w:rPr>
-          <w:rFonts w:asciiTheme="majorBidi" w:hAnsiTheme="majorBidi" w:cstheme="majorBidi"/>
-        </w:rPr>
-        <w:t>ance to be done with</w:t>
-      </w:r>
-      <w:r>
-        <w:rPr>
-          <w:rFonts w:asciiTheme="majorBidi" w:hAnsiTheme="majorBidi" w:cstheme="majorBidi"/>
-        </w:rPr>
-        <w:t xml:space="preserve"> the smoke detectors</w:t>
-      </w:r>
-      <w:r>
-        <w:rPr>
-          <w:rFonts w:asciiTheme="majorBidi" w:hAnsiTheme="majorBidi" w:cstheme="majorBidi"/>
-        </w:rPr>
-        <w:t xml:space="preserve">, other than routine checks to make sure that everything is up to code. </w:t>
-      </w:r>
-      <w:r>
-        <w:rPr>
-          <w:rFonts w:asciiTheme="majorBidi" w:hAnsiTheme="majorBidi" w:cstheme="majorBidi"/>
-        </w:rPr>
-        <w:t>Therefore,</w:t>
-      </w:r>
-      <w:r>
-        <w:rPr>
-          <w:rFonts w:asciiTheme="majorBidi" w:hAnsiTheme="majorBidi" w:cstheme="majorBidi"/>
-        </w:rPr>
-        <w:t xml:space="preserve"> requiring less maintenance </w:t>
-      </w:r>
-      <w:r>
-        <w:rPr>
-          <w:rFonts w:asciiTheme="majorBidi" w:hAnsiTheme="majorBidi" w:cstheme="majorBidi"/>
-        </w:rPr>
-        <w:t xml:space="preserve">allows the customer to not have </w:t>
-      </w:r>
-      <w:r>
-        <w:rPr>
-          <w:rFonts w:asciiTheme="majorBidi" w:hAnsiTheme="majorBidi" w:cstheme="majorBidi"/>
-        </w:rPr>
-        <w:t>to change the battery s</w:t>
-      </w:r>
-      <w:r>
-        <w:rPr>
-          <w:rFonts w:asciiTheme="majorBidi" w:hAnsiTheme="majorBidi" w:cstheme="majorBidi"/>
-        </w:rPr>
-        <w:t xml:space="preserve">o often. </w:t>
-      </w:r>
-    </w:p>
-    <w:p>
-      <w:pPr>
-        <w:rPr>
-          <w:rFonts w:asciiTheme="majorBidi" w:hAnsiTheme="majorBidi" w:cstheme="majorBidi"/>
-        </w:rPr>
-      </w:pPr>
-    </w:p>
-    <w:p>
-      <w:pPr>
+          <w:sz w:val="32"/>
+          <w:szCs w:val="32"/>
+        </w:rPr>
+      </w:pPr>
+      <w:r>
         <w:rPr>
           <w:rFonts w:asciiTheme="majorBidi" w:hAnsiTheme="majorBidi" w:cstheme="majorBidi"/>
           <w:b/>
           <w:bCs/>
-        </w:rPr>
-      </w:pPr>
-      <w:r>
+          <w:sz w:val="32"/>
+          <w:szCs w:val="32"/>
+        </w:rPr>
+        <w:t>Fire alarm batteries</w:t>
+      </w:r>
+    </w:p>
+    <w:p>
+      <w:pPr>
+        <w:rPr>
+          <w:rFonts w:asciiTheme="majorBidi" w:hAnsiTheme="majorBidi" w:cstheme="majorBidi"/>
+        </w:rPr>
+      </w:pPr>
+    </w:p>
+    <w:p>
+      <w:pPr>
+        <w:rPr>
+          <w:rFonts w:asciiTheme="majorBidi" w:hAnsiTheme="majorBidi" w:cstheme="majorBidi"/>
+        </w:rPr>
+      </w:pPr>
+      <w:r>
+        <w:rPr>
+          <w:rFonts w:asciiTheme="majorBidi" w:hAnsiTheme="majorBidi" w:cstheme="majorBidi"/>
+        </w:rPr>
+        <w:t>The</w:t>
+      </w:r>
+      <w:r>
+        <w:rPr>
+          <w:rFonts w:asciiTheme="majorBidi" w:hAnsiTheme="majorBidi" w:cstheme="majorBidi"/>
+        </w:rPr>
+        <w:t xml:space="preserve"> battery that would be best for this SMART fire </w:t>
+      </w:r>
+      <w:r>
+        <w:rPr>
+          <w:rFonts w:asciiTheme="majorBidi" w:hAnsiTheme="majorBidi" w:cstheme="majorBidi"/>
+        </w:rPr>
+        <w:t>alarm system would be a 9V 1200</w:t>
+      </w:r>
+      <w:r>
+        <w:rPr>
+          <w:rFonts w:asciiTheme="majorBidi" w:hAnsiTheme="majorBidi" w:cstheme="majorBidi"/>
+        </w:rPr>
+        <w:t>mAh Lithium battery</w:t>
+      </w:r>
+      <w:r>
+        <w:rPr>
+          <w:rFonts w:asciiTheme="majorBidi" w:hAnsiTheme="majorBidi" w:cstheme="majorBidi"/>
+        </w:rPr>
+        <w:t>. The Ultra life 9V Lithium Battery is the perfect</w:t>
+      </w:r>
+      <w:r>
+        <w:rPr>
+          <w:rFonts w:asciiTheme="majorBidi" w:hAnsiTheme="majorBidi" w:cstheme="majorBidi"/>
+        </w:rPr>
+        <w:t xml:space="preserve"> battery for low drain devices. Also,</w:t>
+      </w:r>
+      <w:r>
+        <w:rPr>
+          <w:rFonts w:asciiTheme="majorBidi" w:hAnsiTheme="majorBidi" w:cstheme="majorBidi"/>
+        </w:rPr>
+        <w:t xml:space="preserve"> this battery has a </w:t>
+      </w:r>
+      <w:r>
+        <w:rPr>
+          <w:rFonts w:asciiTheme="majorBidi" w:hAnsiTheme="majorBidi" w:cstheme="majorBidi"/>
+        </w:rPr>
+        <w:t>long duration of shelf life at about</w:t>
+      </w:r>
+      <w:r>
+        <w:rPr>
+          <w:rFonts w:asciiTheme="majorBidi" w:hAnsiTheme="majorBidi" w:cstheme="majorBidi"/>
+        </w:rPr>
+        <w:t xml:space="preserve"> </w:t>
+      </w:r>
+      <w:r>
+        <w:rPr>
+          <w:rFonts w:asciiTheme="majorBidi" w:hAnsiTheme="majorBidi" w:cstheme="majorBidi"/>
+        </w:rPr>
+        <w:t xml:space="preserve">10 years, which is great for the fire alarm system. A long shelf life would help the fire alarm system be more reliable, and it will also require less </w:t>
+      </w:r>
+      <w:r>
+        <w:rPr>
+          <w:rFonts w:asciiTheme="majorBidi" w:hAnsiTheme="majorBidi" w:cstheme="majorBidi"/>
+        </w:rPr>
+        <w:t>maintenance</w:t>
+      </w:r>
+      <w:r>
+        <w:rPr>
+          <w:rFonts w:asciiTheme="majorBidi" w:hAnsiTheme="majorBidi" w:cstheme="majorBidi"/>
+        </w:rPr>
+        <w:t>.</w:t>
+      </w:r>
+      <w:r>
+        <w:rPr>
+          <w:rFonts w:asciiTheme="majorBidi" w:hAnsiTheme="majorBidi" w:cstheme="majorBidi"/>
+        </w:rPr>
+        <w:t xml:space="preserve"> </w:t>
+      </w:r>
+      <w:r>
+        <w:rPr>
+          <w:rFonts w:asciiTheme="majorBidi" w:hAnsiTheme="majorBidi" w:cstheme="majorBidi"/>
+        </w:rPr>
+        <w:t>There are</w:t>
+      </w:r>
+      <w:r>
+        <w:rPr>
+          <w:rFonts w:asciiTheme="majorBidi" w:hAnsiTheme="majorBidi" w:cstheme="majorBidi"/>
+        </w:rPr>
+        <w:t xml:space="preserve"> different types of batteries that</w:t>
+      </w:r>
+      <w:r>
+        <w:rPr>
+          <w:rFonts w:asciiTheme="majorBidi" w:hAnsiTheme="majorBidi" w:cstheme="majorBidi"/>
+        </w:rPr>
+        <w:t xml:space="preserve"> we could use</w:t>
+      </w:r>
+      <w:r>
+        <w:rPr>
+          <w:rFonts w:asciiTheme="majorBidi" w:hAnsiTheme="majorBidi" w:cstheme="majorBidi"/>
+        </w:rPr>
+        <w:t>,</w:t>
+      </w:r>
+      <w:r>
+        <w:rPr>
+          <w:rFonts w:asciiTheme="majorBidi" w:hAnsiTheme="majorBidi" w:cstheme="majorBidi"/>
+        </w:rPr>
+        <w:t xml:space="preserve"> a</w:t>
+      </w:r>
+      <w:r>
+        <w:rPr>
+          <w:rFonts w:asciiTheme="majorBidi" w:hAnsiTheme="majorBidi" w:cstheme="majorBidi"/>
+        </w:rPr>
+        <w:t xml:space="preserve">lkaline </w:t>
+      </w:r>
+      <w:r>
+        <w:rPr>
+          <w:rFonts w:asciiTheme="majorBidi" w:hAnsiTheme="majorBidi" w:cstheme="majorBidi"/>
+        </w:rPr>
+        <w:t>o</w:t>
+      </w:r>
+      <w:r>
+        <w:rPr>
+          <w:rFonts w:asciiTheme="majorBidi" w:hAnsiTheme="majorBidi" w:cstheme="majorBidi"/>
+        </w:rPr>
+        <w:t>r l</w:t>
+      </w:r>
+      <w:r>
+        <w:rPr>
+          <w:rFonts w:asciiTheme="majorBidi" w:hAnsiTheme="majorBidi" w:cstheme="majorBidi"/>
+        </w:rPr>
+        <w:t>ithium</w:t>
+      </w:r>
+      <w:r>
+        <w:rPr>
+          <w:rFonts w:asciiTheme="majorBidi" w:hAnsiTheme="majorBidi" w:cstheme="majorBidi"/>
+        </w:rPr>
+        <w:t xml:space="preserve"> batteries</w:t>
+      </w:r>
+      <w:r>
+        <w:rPr>
+          <w:rFonts w:asciiTheme="majorBidi" w:hAnsiTheme="majorBidi" w:cstheme="majorBidi"/>
+        </w:rPr>
+        <w:t xml:space="preserve">. As stated before, we </w:t>
+      </w:r>
+      <w:r>
+        <w:rPr>
+          <w:rFonts w:asciiTheme="majorBidi" w:hAnsiTheme="majorBidi" w:cstheme="majorBidi"/>
+        </w:rPr>
+        <w:t>chose</w:t>
+      </w:r>
+      <w:r>
+        <w:rPr>
+          <w:rFonts w:asciiTheme="majorBidi" w:hAnsiTheme="majorBidi" w:cstheme="majorBidi"/>
+        </w:rPr>
+        <w:t xml:space="preserve"> to go with a</w:t>
+      </w:r>
+      <w:r>
+        <w:rPr>
+          <w:rFonts w:asciiTheme="majorBidi" w:hAnsiTheme="majorBidi" w:cstheme="majorBidi"/>
+        </w:rPr>
+        <w:t xml:space="preserve"> l</w:t>
+      </w:r>
+      <w:r>
+        <w:rPr>
+          <w:rFonts w:asciiTheme="majorBidi" w:hAnsiTheme="majorBidi" w:cstheme="majorBidi"/>
+        </w:rPr>
+        <w:t>ithium</w:t>
+      </w:r>
+      <w:r>
+        <w:rPr>
+          <w:rFonts w:asciiTheme="majorBidi" w:hAnsiTheme="majorBidi" w:cstheme="majorBidi"/>
+        </w:rPr>
+        <w:t xml:space="preserve"> battery rather than an a</w:t>
+      </w:r>
+      <w:r>
+        <w:rPr>
+          <w:rFonts w:asciiTheme="majorBidi" w:hAnsiTheme="majorBidi" w:cstheme="majorBidi"/>
+        </w:rPr>
+        <w:t xml:space="preserve">lkaline battery. </w:t>
+      </w:r>
+      <w:r>
+        <w:rPr>
+          <w:rFonts w:asciiTheme="majorBidi" w:hAnsiTheme="majorBidi" w:cstheme="majorBidi"/>
+        </w:rPr>
+        <w:t>When comparing the two different types of batteries</w:t>
+      </w:r>
+      <w:r>
+        <w:rPr>
+          <w:rFonts w:asciiTheme="majorBidi" w:hAnsiTheme="majorBidi" w:cstheme="majorBidi"/>
+        </w:rPr>
+        <w:t xml:space="preserve"> we and see the difference</w:t>
+      </w:r>
+      <w:r>
+        <w:rPr>
+          <w:rFonts w:asciiTheme="majorBidi" w:hAnsiTheme="majorBidi" w:cstheme="majorBidi"/>
+        </w:rPr>
+        <w:t xml:space="preserve"> between the two</w:t>
+      </w:r>
+      <w:r>
+        <w:rPr>
+          <w:rFonts w:asciiTheme="majorBidi" w:hAnsiTheme="majorBidi" w:cstheme="majorBidi"/>
+        </w:rPr>
+        <w:t>, and how</w:t>
+      </w:r>
+      <w:r>
+        <w:rPr>
+          <w:rFonts w:asciiTheme="majorBidi" w:hAnsiTheme="majorBidi" w:cstheme="majorBidi"/>
+        </w:rPr>
+        <w:t xml:space="preserve"> we came to make this decision. </w:t>
+      </w:r>
+    </w:p>
+    <w:p>
+      <w:pPr>
+        <w:rPr>
+          <w:rFonts w:asciiTheme="majorBidi" w:hAnsiTheme="majorBidi" w:cstheme="majorBidi"/>
+        </w:rPr>
+      </w:pPr>
+    </w:p>
+    <w:p>
+      <w:pPr>
         <w:rPr>
           <w:rFonts w:asciiTheme="majorBidi" w:hAnsiTheme="majorBidi" w:cstheme="majorBidi"/>
           <w:b/>
           <w:bCs/>
         </w:rPr>
-        <w:t>Performance</w:t>
-      </w:r>
-    </w:p>
-    <w:p>
-      <w:pPr>
-        <w:rPr>
-          <w:rFonts w:asciiTheme="majorBidi" w:hAnsiTheme="majorBidi" w:cstheme="majorBidi"/>
-        </w:rPr>
-      </w:pPr>
-      <w:r>
-        <w:rPr>
-          <w:rFonts w:asciiTheme="majorBidi" w:hAnsiTheme="majorBidi" w:cstheme="majorBidi"/>
-        </w:rPr>
-        <w:t xml:space="preserve">Lithium batteries work well with devices that are low drain </w:t>
-      </w:r>
-      <w:r>
-        <w:rPr>
-          <w:rFonts w:asciiTheme="majorBidi" w:hAnsiTheme="majorBidi" w:cstheme="majorBidi"/>
-        </w:rPr>
-        <w:t>and</w:t>
-      </w:r>
-      <w:r>
-        <w:rPr>
-          <w:rFonts w:asciiTheme="majorBidi" w:hAnsiTheme="majorBidi" w:cstheme="majorBidi"/>
-        </w:rPr>
-        <w:t xml:space="preserve"> high drain, whereas</w:t>
-      </w:r>
-      <w:r>
-        <w:rPr>
-          <w:rFonts w:asciiTheme="majorBidi" w:hAnsiTheme="majorBidi" w:cstheme="majorBidi"/>
-        </w:rPr>
-        <w:t xml:space="preserve"> a</w:t>
-      </w:r>
-      <w:r>
-        <w:rPr>
-          <w:rFonts w:asciiTheme="majorBidi" w:hAnsiTheme="majorBidi" w:cstheme="majorBidi"/>
-        </w:rPr>
-        <w:t>lkaline batteries don’t perform well with high drain devices</w:t>
-      </w:r>
-      <w:r>
-        <w:rPr>
-          <w:rFonts w:asciiTheme="majorBidi" w:hAnsiTheme="majorBidi" w:cstheme="majorBidi"/>
-        </w:rPr>
-        <w:t>, unless they are</w:t>
-      </w:r>
-      <w:r>
-        <w:rPr>
-          <w:rFonts w:asciiTheme="majorBidi" w:hAnsiTheme="majorBidi" w:cstheme="majorBidi"/>
-        </w:rPr>
-        <w:t xml:space="preserve"> a</w:t>
-      </w:r>
-      <w:r>
-        <w:rPr>
-          <w:rFonts w:asciiTheme="majorBidi" w:hAnsiTheme="majorBidi" w:cstheme="majorBidi"/>
-        </w:rPr>
-        <w:t xml:space="preserve"> special premium alkaline battery</w:t>
-      </w:r>
-      <w:r>
-        <w:rPr>
-          <w:rFonts w:asciiTheme="majorBidi" w:hAnsiTheme="majorBidi" w:cstheme="majorBidi"/>
-        </w:rPr>
-        <w:t>.</w:t>
-      </w:r>
-      <w:r>
-        <w:rPr>
-          <w:rFonts w:asciiTheme="majorBidi" w:hAnsiTheme="majorBidi" w:cstheme="majorBidi"/>
-        </w:rPr>
-        <w:t xml:space="preserve"> </w:t>
-      </w:r>
-      <w:r>
-        <w:rPr>
-          <w:rFonts w:asciiTheme="majorBidi" w:hAnsiTheme="majorBidi" w:cstheme="majorBidi"/>
-        </w:rPr>
-        <w:t xml:space="preserve"> </w:t>
-      </w:r>
-      <w:r>
-        <w:rPr>
-          <w:rFonts w:asciiTheme="majorBidi" w:hAnsiTheme="majorBidi" w:cstheme="majorBidi"/>
-        </w:rPr>
-        <w:t>Alkaline batteries are good batteries</w:t>
-      </w:r>
-      <w:r>
-        <w:rPr>
-          <w:rFonts w:asciiTheme="majorBidi" w:hAnsiTheme="majorBidi" w:cstheme="majorBidi"/>
-        </w:rPr>
-        <w:t>,</w:t>
-      </w:r>
-      <w:r>
-        <w:rPr>
-          <w:rFonts w:asciiTheme="majorBidi" w:hAnsiTheme="majorBidi" w:cstheme="majorBidi"/>
-        </w:rPr>
-        <w:t xml:space="preserve"> just not for a smoke detector, a major problem with these types of b</w:t>
-      </w:r>
-      <w:r>
-        <w:rPr>
-          <w:rFonts w:asciiTheme="majorBidi" w:hAnsiTheme="majorBidi" w:cstheme="majorBidi"/>
-        </w:rPr>
-        <w:t>atteries is that they are susceptible to</w:t>
-      </w:r>
-      <w:r>
-        <w:rPr>
-          <w:rFonts w:asciiTheme="majorBidi" w:hAnsiTheme="majorBidi" w:cstheme="majorBidi"/>
-        </w:rPr>
-        <w:t xml:space="preserve"> self-</w:t>
-      </w:r>
-      <w:r>
-        <w:rPr>
-          <w:rFonts w:asciiTheme="majorBidi" w:hAnsiTheme="majorBidi" w:cstheme="majorBidi"/>
-        </w:rPr>
-        <w:t>discharging</w:t>
-      </w:r>
-      <w:r>
-        <w:rPr>
-          <w:rFonts w:asciiTheme="majorBidi" w:hAnsiTheme="majorBidi" w:cstheme="majorBidi"/>
-        </w:rPr>
-        <w:t>.</w:t>
-      </w:r>
-      <w:r>
-        <w:rPr>
-          <w:rFonts w:asciiTheme="majorBidi" w:hAnsiTheme="majorBidi" w:cstheme="majorBidi"/>
-        </w:rPr>
-        <w:t xml:space="preserve"> This leakage could damage</w:t>
-      </w:r>
-      <w:r>
-        <w:rPr>
-          <w:rFonts w:asciiTheme="majorBidi" w:hAnsiTheme="majorBidi" w:cstheme="majorBidi"/>
-        </w:rPr>
-        <w:t xml:space="preserve"> the device which could cause the smoke detector to malfunction </w:t>
-      </w:r>
-      <w:r>
-        <w:rPr>
-          <w:rFonts w:asciiTheme="majorBidi" w:hAnsiTheme="majorBidi" w:cstheme="majorBidi"/>
-        </w:rPr>
-        <w:t xml:space="preserve">and not go off which </w:t>
-      </w:r>
-      <w:r>
-        <w:rPr>
-          <w:rFonts w:asciiTheme="majorBidi" w:hAnsiTheme="majorBidi" w:cstheme="majorBidi"/>
-        </w:rPr>
-        <w:t>would</w:t>
-      </w:r>
-      <w:r>
-        <w:rPr>
-          <w:rFonts w:asciiTheme="majorBidi" w:hAnsiTheme="majorBidi" w:cstheme="majorBidi"/>
-        </w:rPr>
-        <w:t xml:space="preserve"> endanger a lot of people.</w:t>
-      </w:r>
-      <w:r>
-        <w:rPr>
-          <w:rFonts w:asciiTheme="majorBidi" w:hAnsiTheme="majorBidi" w:cstheme="majorBidi"/>
-        </w:rPr>
-        <w:t xml:space="preserve"> Lithium batteries</w:t>
-      </w:r>
-      <w:r>
-        <w:rPr>
-          <w:rFonts w:asciiTheme="majorBidi" w:hAnsiTheme="majorBidi" w:cstheme="majorBidi"/>
-        </w:rPr>
-        <w:t xml:space="preserve"> are said to l</w:t>
-      </w:r>
-      <w:r>
-        <w:rPr>
-          <w:rFonts w:asciiTheme="majorBidi" w:hAnsiTheme="majorBidi" w:cstheme="majorBidi"/>
-        </w:rPr>
-        <w:t>ast about 7x to 8x longer than a</w:t>
-      </w:r>
-      <w:r>
-        <w:rPr>
-          <w:rFonts w:asciiTheme="majorBidi" w:hAnsiTheme="majorBidi" w:cstheme="majorBidi"/>
-        </w:rPr>
-        <w:t>lka</w:t>
-      </w:r>
-      <w:r>
-        <w:rPr>
-          <w:rFonts w:asciiTheme="majorBidi" w:hAnsiTheme="majorBidi" w:cstheme="majorBidi"/>
-        </w:rPr>
-        <w:t xml:space="preserve">line batteries. Also, it is </w:t>
-      </w:r>
-      <w:r>
-        <w:rPr>
-          <w:rFonts w:asciiTheme="majorBidi" w:hAnsiTheme="majorBidi" w:cstheme="majorBidi"/>
-        </w:rPr>
-        <w:t>mentioned</w:t>
-      </w:r>
-      <w:r>
-        <w:rPr>
-          <w:rFonts w:asciiTheme="majorBidi" w:hAnsiTheme="majorBidi" w:cstheme="majorBidi"/>
-        </w:rPr>
-        <w:t xml:space="preserve"> that lithium batteries can withstand lower or higher temperatures</w:t>
-      </w:r>
-      <w:r>
-        <w:rPr>
-          <w:rFonts w:asciiTheme="majorBidi" w:hAnsiTheme="majorBidi" w:cstheme="majorBidi"/>
-        </w:rPr>
-        <w:t xml:space="preserve"> depending on the environment that </w:t>
-      </w:r>
-      <w:r>
-        <w:rPr>
-          <w:rFonts w:asciiTheme="majorBidi" w:hAnsiTheme="majorBidi" w:cstheme="majorBidi"/>
-        </w:rPr>
-        <w:t>batteries</w:t>
-      </w:r>
-      <w:r>
-        <w:rPr>
-          <w:rFonts w:asciiTheme="majorBidi" w:hAnsiTheme="majorBidi" w:cstheme="majorBidi"/>
-        </w:rPr>
-        <w:t xml:space="preserve"> are placed in.</w:t>
-      </w:r>
-      <w:r>
-        <w:rPr>
-          <w:rFonts w:asciiTheme="majorBidi" w:hAnsiTheme="majorBidi" w:cstheme="majorBidi"/>
-        </w:rPr>
-        <w:t xml:space="preserve"> </w:t>
-      </w:r>
-      <w:r>
-        <w:rPr>
-          <w:rFonts w:asciiTheme="majorBidi" w:hAnsiTheme="majorBidi" w:cstheme="majorBidi"/>
-        </w:rPr>
-        <w:t>Opposed to alkaline batteries that can’</w:t>
-      </w:r>
-      <w:r>
-        <w:rPr>
-          <w:rFonts w:asciiTheme="majorBidi" w:hAnsiTheme="majorBidi" w:cstheme="majorBidi"/>
-        </w:rPr>
-        <w:t>t perform in those types of environments.</w:t>
-      </w:r>
-    </w:p>
-    <w:p>
-      <w:pPr>
-        <w:rPr>
-          <w:rFonts w:asciiTheme="majorBidi" w:hAnsiTheme="majorBidi" w:cstheme="majorBidi"/>
-        </w:rPr>
-      </w:pPr>
-    </w:p>
-    <w:p>
-      <w:pPr>
+      </w:pPr>
+      <w:r>
         <w:rPr>
           <w:rFonts w:asciiTheme="majorBidi" w:hAnsiTheme="majorBidi" w:cstheme="majorBidi"/>
           <w:b/>
           <w:bCs/>
         </w:rPr>
-      </w:pPr>
-      <w:r>
+        <w:t>Shelf-life</w:t>
+      </w:r>
+    </w:p>
+    <w:p>
+      <w:pPr>
+        <w:rPr>
+          <w:rFonts w:asciiTheme="majorBidi" w:hAnsiTheme="majorBidi" w:cstheme="majorBidi"/>
+        </w:rPr>
+      </w:pPr>
+      <w:r>
+        <w:rPr>
+          <w:rFonts w:asciiTheme="majorBidi" w:hAnsiTheme="majorBidi" w:cstheme="majorBidi"/>
+        </w:rPr>
+        <w:t>When it come</w:t>
+      </w:r>
+      <w:r>
+        <w:rPr>
+          <w:rFonts w:asciiTheme="majorBidi" w:hAnsiTheme="majorBidi" w:cstheme="majorBidi"/>
+        </w:rPr>
+        <w:t>s to shelf life, w</w:t>
+      </w:r>
+      <w:r>
+        <w:rPr>
+          <w:rFonts w:asciiTheme="majorBidi" w:hAnsiTheme="majorBidi" w:cstheme="majorBidi"/>
+        </w:rPr>
+        <w:t>e chose to go with the lithium battery because l</w:t>
+      </w:r>
+      <w:r>
+        <w:rPr>
+          <w:rFonts w:asciiTheme="majorBidi" w:hAnsiTheme="majorBidi" w:cstheme="majorBidi"/>
+        </w:rPr>
+        <w:t>ithium batt</w:t>
+      </w:r>
+      <w:r>
+        <w:rPr>
+          <w:rFonts w:asciiTheme="majorBidi" w:hAnsiTheme="majorBidi" w:cstheme="majorBidi"/>
+        </w:rPr>
+        <w:t>erie</w:t>
+      </w:r>
+      <w:r>
+        <w:rPr>
+          <w:rFonts w:asciiTheme="majorBidi" w:hAnsiTheme="majorBidi" w:cstheme="majorBidi"/>
+        </w:rPr>
+        <w:t>s can last much longer than an a</w:t>
+      </w:r>
+      <w:r>
+        <w:rPr>
+          <w:rFonts w:asciiTheme="majorBidi" w:hAnsiTheme="majorBidi" w:cstheme="majorBidi"/>
+        </w:rPr>
+        <w:t>lkaline battery can.</w:t>
+      </w:r>
+      <w:r>
+        <w:rPr>
+          <w:rFonts w:asciiTheme="majorBidi" w:hAnsiTheme="majorBidi" w:cstheme="majorBidi"/>
+        </w:rPr>
+        <w:t xml:space="preserve"> </w:t>
+      </w:r>
+      <w:r>
+        <w:rPr>
+          <w:rFonts w:asciiTheme="majorBidi" w:hAnsiTheme="majorBidi" w:cstheme="majorBidi"/>
+        </w:rPr>
+        <w:t>As</w:t>
+      </w:r>
+      <w:r>
+        <w:rPr>
+          <w:rFonts w:asciiTheme="majorBidi" w:hAnsiTheme="majorBidi" w:cstheme="majorBidi"/>
+        </w:rPr>
+        <w:t xml:space="preserve"> mentioned above a longer</w:t>
+      </w:r>
+      <w:r>
+        <w:rPr>
+          <w:rFonts w:asciiTheme="majorBidi" w:hAnsiTheme="majorBidi" w:cstheme="majorBidi"/>
+        </w:rPr>
+        <w:t xml:space="preserve"> shelf live requires less mainte</w:t>
+      </w:r>
+      <w:r>
+        <w:rPr>
+          <w:rFonts w:asciiTheme="majorBidi" w:hAnsiTheme="majorBidi" w:cstheme="majorBidi"/>
+        </w:rPr>
+        <w:t>n</w:t>
+      </w:r>
+      <w:r>
+        <w:rPr>
+          <w:rFonts w:asciiTheme="majorBidi" w:hAnsiTheme="majorBidi" w:cstheme="majorBidi"/>
+        </w:rPr>
+        <w:t>ance to be done with</w:t>
+      </w:r>
+      <w:r>
+        <w:rPr>
+          <w:rFonts w:asciiTheme="majorBidi" w:hAnsiTheme="majorBidi" w:cstheme="majorBidi"/>
+        </w:rPr>
+        <w:t xml:space="preserve"> the smoke detectors</w:t>
+      </w:r>
+      <w:r>
+        <w:rPr>
+          <w:rFonts w:asciiTheme="majorBidi" w:hAnsiTheme="majorBidi" w:cstheme="majorBidi"/>
+        </w:rPr>
+        <w:t xml:space="preserve">, other than routine checks to make sure that everything is up to code. </w:t>
+      </w:r>
+      <w:r>
+        <w:rPr>
+          <w:rFonts w:asciiTheme="majorBidi" w:hAnsiTheme="majorBidi" w:cstheme="majorBidi"/>
+        </w:rPr>
+        <w:t>Therefore,</w:t>
+      </w:r>
+      <w:r>
+        <w:rPr>
+          <w:rFonts w:asciiTheme="majorBidi" w:hAnsiTheme="majorBidi" w:cstheme="majorBidi"/>
+        </w:rPr>
+        <w:t xml:space="preserve"> requiring less maintenance </w:t>
+      </w:r>
+      <w:r>
+        <w:rPr>
+          <w:rFonts w:asciiTheme="majorBidi" w:hAnsiTheme="majorBidi" w:cstheme="majorBidi"/>
+        </w:rPr>
+        <w:t xml:space="preserve">allows the customer to not have </w:t>
+      </w:r>
+      <w:r>
+        <w:rPr>
+          <w:rFonts w:asciiTheme="majorBidi" w:hAnsiTheme="majorBidi" w:cstheme="majorBidi"/>
+        </w:rPr>
+        <w:t>to change the battery s</w:t>
+      </w:r>
+      <w:r>
+        <w:rPr>
+          <w:rFonts w:asciiTheme="majorBidi" w:hAnsiTheme="majorBidi" w:cstheme="majorBidi"/>
+        </w:rPr>
+        <w:t xml:space="preserve">o often. </w:t>
+      </w:r>
+    </w:p>
+    <w:p>
+      <w:pPr>
+        <w:rPr>
+          <w:rFonts w:asciiTheme="majorBidi" w:hAnsiTheme="majorBidi" w:cstheme="majorBidi"/>
+        </w:rPr>
+      </w:pPr>
+    </w:p>
+    <w:p>
+      <w:pPr>
         <w:rPr>
           <w:rFonts w:asciiTheme="majorBidi" w:hAnsiTheme="majorBidi" w:cstheme="majorBidi"/>
           <w:b/>
           <w:bCs/>
         </w:rPr>
-        <w:t>Cost</w:t>
-      </w:r>
-    </w:p>
-    <w:p>
-      <w:pPr>
-        <w:rPr>
-          <w:rFonts w:asciiTheme="majorBidi" w:hAnsiTheme="majorBidi" w:cstheme="majorBidi"/>
-        </w:rPr>
-      </w:pPr>
-      <w:r>
-        <w:rPr>
-          <w:rFonts w:asciiTheme="majorBidi" w:hAnsiTheme="majorBidi" w:cstheme="majorBidi"/>
-        </w:rPr>
-        <w:t>The upside that we found with the alkaline batteries is that they are very low cost, compared to lithium batteries, and you can get them in bundles for cheap as well</w:t>
-      </w:r>
-      <w:r>
-        <w:rPr>
-          <w:rFonts w:asciiTheme="majorBidi" w:hAnsiTheme="majorBidi" w:cstheme="majorBidi"/>
-        </w:rPr>
-        <w:t>.</w:t>
-      </w:r>
-      <w:r>
-        <w:rPr>
-          <w:rFonts w:asciiTheme="majorBidi" w:hAnsiTheme="majorBidi" w:cstheme="majorBidi"/>
-        </w:rPr>
-        <w:t xml:space="preserve"> Lithium batteries </w:t>
-      </w:r>
-      <w:r>
-        <w:rPr>
-          <w:rFonts w:asciiTheme="majorBidi" w:hAnsiTheme="majorBidi" w:cstheme="majorBidi"/>
-        </w:rPr>
-        <w:t>are usually at least twice the amount of alkaline batteries</w:t>
-      </w:r>
-      <w:r>
-        <w:rPr>
-          <w:rFonts w:asciiTheme="majorBidi" w:hAnsiTheme="majorBidi" w:cstheme="majorBidi"/>
-        </w:rPr>
-        <w:t xml:space="preserve">. However, even though the lithium batteries are </w:t>
-      </w:r>
-      <w:r>
-        <w:rPr>
-          <w:rFonts w:asciiTheme="majorBidi" w:hAnsiTheme="majorBidi" w:cstheme="majorBidi"/>
-        </w:rPr>
-        <w:t>more expensive</w:t>
-      </w:r>
-      <w:r>
-        <w:rPr>
-          <w:rFonts w:asciiTheme="majorBidi" w:hAnsiTheme="majorBidi" w:cstheme="majorBidi"/>
-        </w:rPr>
-        <w:t xml:space="preserve"> the quality of them are better and they outperform and outlast most other batteries. So, spending the extra money to purchase </w:t>
-      </w:r>
-      <w:r>
-        <w:rPr>
-          <w:rFonts w:asciiTheme="majorBidi" w:hAnsiTheme="majorBidi" w:cstheme="majorBidi"/>
-        </w:rPr>
-        <w:t>these types of batteries would be worth it so we could provide our customers with the best quality product.</w:t>
-      </w:r>
-    </w:p>
-    <w:p>
-      <w:pPr>
-        <w:rPr>
-          <w:rFonts w:asciiTheme="majorBidi" w:hAnsiTheme="majorBidi" w:cstheme="majorBidi"/>
-        </w:rPr>
-      </w:pPr>
-    </w:p>
-    <w:p>
-      <w:pPr>
+      </w:pPr>
+      <w:r>
         <w:rPr>
           <w:rFonts w:asciiTheme="majorBidi" w:hAnsiTheme="majorBidi" w:cstheme="majorBidi"/>
           <w:b/>
           <w:bCs/>
         </w:rPr>
-      </w:pPr>
-      <w:r>
+        <w:t>Performance</w:t>
+      </w:r>
+    </w:p>
+    <w:p>
+      <w:pPr>
+        <w:rPr>
+          <w:rFonts w:asciiTheme="majorBidi" w:hAnsiTheme="majorBidi" w:cstheme="majorBidi"/>
+        </w:rPr>
+      </w:pPr>
+      <w:r>
+        <w:rPr>
+          <w:rFonts w:asciiTheme="majorBidi" w:hAnsiTheme="majorBidi" w:cstheme="majorBidi"/>
+        </w:rPr>
+        <w:t xml:space="preserve">Lithium batteries work well with devices that are low drain </w:t>
+      </w:r>
+      <w:r>
+        <w:rPr>
+          <w:rFonts w:asciiTheme="majorBidi" w:hAnsiTheme="majorBidi" w:cstheme="majorBidi"/>
+        </w:rPr>
+        <w:t>and</w:t>
+      </w:r>
+      <w:r>
+        <w:rPr>
+          <w:rFonts w:asciiTheme="majorBidi" w:hAnsiTheme="majorBidi" w:cstheme="majorBidi"/>
+        </w:rPr>
+        <w:t xml:space="preserve"> high drain, whereas</w:t>
+      </w:r>
+      <w:r>
+        <w:rPr>
+          <w:rFonts w:asciiTheme="majorBidi" w:hAnsiTheme="majorBidi" w:cstheme="majorBidi"/>
+        </w:rPr>
+        <w:t xml:space="preserve"> a</w:t>
+      </w:r>
+      <w:r>
+        <w:rPr>
+          <w:rFonts w:asciiTheme="majorBidi" w:hAnsiTheme="majorBidi" w:cstheme="majorBidi"/>
+        </w:rPr>
+        <w:t>lkaline batteries don’t perform well with high drain devices</w:t>
+      </w:r>
+      <w:r>
+        <w:rPr>
+          <w:rFonts w:asciiTheme="majorBidi" w:hAnsiTheme="majorBidi" w:cstheme="majorBidi"/>
+        </w:rPr>
+        <w:t>, unless they are</w:t>
+      </w:r>
+      <w:r>
+        <w:rPr>
+          <w:rFonts w:asciiTheme="majorBidi" w:hAnsiTheme="majorBidi" w:cstheme="majorBidi"/>
+        </w:rPr>
+        <w:t xml:space="preserve"> a</w:t>
+      </w:r>
+      <w:r>
+        <w:rPr>
+          <w:rFonts w:asciiTheme="majorBidi" w:hAnsiTheme="majorBidi" w:cstheme="majorBidi"/>
+        </w:rPr>
+        <w:t xml:space="preserve"> special premium alkaline battery</w:t>
+      </w:r>
+      <w:r>
+        <w:rPr>
+          <w:rFonts w:asciiTheme="majorBidi" w:hAnsiTheme="majorBidi" w:cstheme="majorBidi"/>
+        </w:rPr>
+        <w:t>.</w:t>
+      </w:r>
+      <w:r>
+        <w:rPr>
+          <w:rFonts w:asciiTheme="majorBidi" w:hAnsiTheme="majorBidi" w:cstheme="majorBidi"/>
+        </w:rPr>
+        <w:t xml:space="preserve"> </w:t>
+      </w:r>
+      <w:r>
+        <w:rPr>
+          <w:rFonts w:asciiTheme="majorBidi" w:hAnsiTheme="majorBidi" w:cstheme="majorBidi"/>
+        </w:rPr>
+        <w:t xml:space="preserve"> </w:t>
+      </w:r>
+      <w:r>
+        <w:rPr>
+          <w:rFonts w:asciiTheme="majorBidi" w:hAnsiTheme="majorBidi" w:cstheme="majorBidi"/>
+        </w:rPr>
+        <w:t>Alkaline batteries are good batteries</w:t>
+      </w:r>
+      <w:r>
+        <w:rPr>
+          <w:rFonts w:asciiTheme="majorBidi" w:hAnsiTheme="majorBidi" w:cstheme="majorBidi"/>
+        </w:rPr>
+        <w:t>,</w:t>
+      </w:r>
+      <w:r>
+        <w:rPr>
+          <w:rFonts w:asciiTheme="majorBidi" w:hAnsiTheme="majorBidi" w:cstheme="majorBidi"/>
+        </w:rPr>
+        <w:t xml:space="preserve"> just not for a smoke detector, a major problem with these types of b</w:t>
+      </w:r>
+      <w:r>
+        <w:rPr>
+          <w:rFonts w:asciiTheme="majorBidi" w:hAnsiTheme="majorBidi" w:cstheme="majorBidi"/>
+        </w:rPr>
+        <w:t>atteries is that they are susceptible to</w:t>
+      </w:r>
+      <w:r>
+        <w:rPr>
+          <w:rFonts w:asciiTheme="majorBidi" w:hAnsiTheme="majorBidi" w:cstheme="majorBidi"/>
+        </w:rPr>
+        <w:t xml:space="preserve"> self-</w:t>
+      </w:r>
+      <w:r>
+        <w:rPr>
+          <w:rFonts w:asciiTheme="majorBidi" w:hAnsiTheme="majorBidi" w:cstheme="majorBidi"/>
+        </w:rPr>
+        <w:t>discharging</w:t>
+      </w:r>
+      <w:r>
+        <w:rPr>
+          <w:rFonts w:asciiTheme="majorBidi" w:hAnsiTheme="majorBidi" w:cstheme="majorBidi"/>
+        </w:rPr>
+        <w:t>.</w:t>
+      </w:r>
+      <w:r>
+        <w:rPr>
+          <w:rFonts w:asciiTheme="majorBidi" w:hAnsiTheme="majorBidi" w:cstheme="majorBidi"/>
+        </w:rPr>
+        <w:t xml:space="preserve"> This leakage could damage</w:t>
+      </w:r>
+      <w:r>
+        <w:rPr>
+          <w:rFonts w:asciiTheme="majorBidi" w:hAnsiTheme="majorBidi" w:cstheme="majorBidi"/>
+        </w:rPr>
+        <w:t xml:space="preserve"> the device which could cause the smoke detector to malfunction </w:t>
+      </w:r>
+      <w:r>
+        <w:rPr>
+          <w:rFonts w:asciiTheme="majorBidi" w:hAnsiTheme="majorBidi" w:cstheme="majorBidi"/>
+        </w:rPr>
+        <w:t xml:space="preserve">and not go off which </w:t>
+      </w:r>
+      <w:r>
+        <w:rPr>
+          <w:rFonts w:asciiTheme="majorBidi" w:hAnsiTheme="majorBidi" w:cstheme="majorBidi"/>
+        </w:rPr>
+        <w:t>would</w:t>
+      </w:r>
+      <w:r>
+        <w:rPr>
+          <w:rFonts w:asciiTheme="majorBidi" w:hAnsiTheme="majorBidi" w:cstheme="majorBidi"/>
+        </w:rPr>
+        <w:t xml:space="preserve"> endanger a lot of people.</w:t>
+      </w:r>
+      <w:r>
+        <w:rPr>
+          <w:rFonts w:asciiTheme="majorBidi" w:hAnsiTheme="majorBidi" w:cstheme="majorBidi"/>
+        </w:rPr>
+        <w:t xml:space="preserve"> Lithium batteries</w:t>
+      </w:r>
+      <w:r>
+        <w:rPr>
+          <w:rFonts w:asciiTheme="majorBidi" w:hAnsiTheme="majorBidi" w:cstheme="majorBidi"/>
+        </w:rPr>
+        <w:t xml:space="preserve"> are said to l</w:t>
+      </w:r>
+      <w:r>
+        <w:rPr>
+          <w:rFonts w:asciiTheme="majorBidi" w:hAnsiTheme="majorBidi" w:cstheme="majorBidi"/>
+        </w:rPr>
+        <w:t>ast about 7x to 8x longer than a</w:t>
+      </w:r>
+      <w:r>
+        <w:rPr>
+          <w:rFonts w:asciiTheme="majorBidi" w:hAnsiTheme="majorBidi" w:cstheme="majorBidi"/>
+        </w:rPr>
+        <w:t>lka</w:t>
+      </w:r>
+      <w:r>
+        <w:rPr>
+          <w:rFonts w:asciiTheme="majorBidi" w:hAnsiTheme="majorBidi" w:cstheme="majorBidi"/>
+        </w:rPr>
+        <w:t xml:space="preserve">line batteries. Also, it is </w:t>
+      </w:r>
+      <w:r>
+        <w:rPr>
+          <w:rFonts w:asciiTheme="majorBidi" w:hAnsiTheme="majorBidi" w:cstheme="majorBidi"/>
+        </w:rPr>
+        <w:t>mentioned</w:t>
+      </w:r>
+      <w:r>
+        <w:rPr>
+          <w:rFonts w:asciiTheme="majorBidi" w:hAnsiTheme="majorBidi" w:cstheme="majorBidi"/>
+        </w:rPr>
+        <w:t xml:space="preserve"> that lithium batteries can withstand lower or higher temperatures</w:t>
+      </w:r>
+      <w:r>
+        <w:rPr>
+          <w:rFonts w:asciiTheme="majorBidi" w:hAnsiTheme="majorBidi" w:cstheme="majorBidi"/>
+        </w:rPr>
+        <w:t xml:space="preserve"> depending on the environment that </w:t>
+      </w:r>
+      <w:r>
+        <w:rPr>
+          <w:rFonts w:asciiTheme="majorBidi" w:hAnsiTheme="majorBidi" w:cstheme="majorBidi"/>
+        </w:rPr>
+        <w:t>batteries</w:t>
+      </w:r>
+      <w:r>
+        <w:rPr>
+          <w:rFonts w:asciiTheme="majorBidi" w:hAnsiTheme="majorBidi" w:cstheme="majorBidi"/>
+        </w:rPr>
+        <w:t xml:space="preserve"> are placed in.</w:t>
+      </w:r>
+      <w:r>
+        <w:rPr>
+          <w:rFonts w:asciiTheme="majorBidi" w:hAnsiTheme="majorBidi" w:cstheme="majorBidi"/>
+        </w:rPr>
+        <w:t xml:space="preserve"> </w:t>
+      </w:r>
+      <w:r>
+        <w:rPr>
+          <w:rFonts w:asciiTheme="majorBidi" w:hAnsiTheme="majorBidi" w:cstheme="majorBidi"/>
+        </w:rPr>
+        <w:t>Opposed to alkaline batteries that can’</w:t>
+      </w:r>
+      <w:r>
+        <w:rPr>
+          <w:rFonts w:asciiTheme="majorBidi" w:hAnsiTheme="majorBidi" w:cstheme="majorBidi"/>
+        </w:rPr>
+        <w:t>t perform in those types of environments.</w:t>
+      </w:r>
+    </w:p>
+    <w:p>
+      <w:pPr>
+        <w:rPr>
+          <w:rFonts w:asciiTheme="majorBidi" w:hAnsiTheme="majorBidi" w:cstheme="majorBidi"/>
+        </w:rPr>
+      </w:pPr>
+    </w:p>
+    <w:p>
+      <w:pPr>
         <w:rPr>
           <w:rFonts w:asciiTheme="majorBidi" w:hAnsiTheme="majorBidi" w:cstheme="majorBidi"/>
           <w:b/>
           <w:bCs/>
         </w:rPr>
+      </w:pPr>
+      <w:r>
+        <w:rPr>
+          <w:rFonts w:asciiTheme="majorBidi" w:hAnsiTheme="majorBidi" w:cstheme="majorBidi"/>
+          <w:b/>
+          <w:bCs/>
+        </w:rPr>
+        <w:t>Cost</w:t>
+      </w:r>
+    </w:p>
+    <w:p>
+      <w:pPr>
+        <w:rPr>
+          <w:rFonts w:asciiTheme="majorBidi" w:hAnsiTheme="majorBidi" w:cstheme="majorBidi"/>
+        </w:rPr>
+      </w:pPr>
+      <w:r>
+        <w:rPr>
+          <w:rFonts w:asciiTheme="majorBidi" w:hAnsiTheme="majorBidi" w:cstheme="majorBidi"/>
+        </w:rPr>
+        <w:t>The upside that we found with the alkaline batteries is that they are very low cost, compared to lithium batteries, and you can get them in bundles for cheap as well</w:t>
+      </w:r>
+      <w:r>
+        <w:rPr>
+          <w:rFonts w:asciiTheme="majorBidi" w:hAnsiTheme="majorBidi" w:cstheme="majorBidi"/>
+        </w:rPr>
+        <w:t>.</w:t>
+      </w:r>
+      <w:r>
+        <w:rPr>
+          <w:rFonts w:asciiTheme="majorBidi" w:hAnsiTheme="majorBidi" w:cstheme="majorBidi"/>
+        </w:rPr>
+        <w:t xml:space="preserve"> Lithium batteries </w:t>
+      </w:r>
+      <w:r>
+        <w:rPr>
+          <w:rFonts w:asciiTheme="majorBidi" w:hAnsiTheme="majorBidi" w:cstheme="majorBidi"/>
+        </w:rPr>
+        <w:t>are usually at least twice the amount of alkaline batteries</w:t>
+      </w:r>
+      <w:r>
+        <w:rPr>
+          <w:rFonts w:asciiTheme="majorBidi" w:hAnsiTheme="majorBidi" w:cstheme="majorBidi"/>
+        </w:rPr>
+        <w:t xml:space="preserve">. However, even though the lithium batteries are </w:t>
+      </w:r>
+      <w:r>
+        <w:rPr>
+          <w:rFonts w:asciiTheme="majorBidi" w:hAnsiTheme="majorBidi" w:cstheme="majorBidi"/>
+        </w:rPr>
+        <w:t>more expensive</w:t>
+      </w:r>
+      <w:r>
+        <w:rPr>
+          <w:rFonts w:asciiTheme="majorBidi" w:hAnsiTheme="majorBidi" w:cstheme="majorBidi"/>
+        </w:rPr>
+        <w:t xml:space="preserve"> the quality of them are better and they outperform and outlast most other batteries. So, spending the extra money to purchase </w:t>
+      </w:r>
+      <w:r>
+        <w:rPr>
+          <w:rFonts w:asciiTheme="majorBidi" w:hAnsiTheme="majorBidi" w:cstheme="majorBidi"/>
+        </w:rPr>
+        <w:t>these types of batteries would be worth it so we could provide our customers with the best quality product.</w:t>
+      </w:r>
+    </w:p>
+    <w:p>
+      <w:pPr>
+        <w:rPr>
+          <w:rFonts w:asciiTheme="majorBidi" w:hAnsiTheme="majorBidi" w:cstheme="majorBidi"/>
+        </w:rPr>
+      </w:pPr>
+    </w:p>
+    <w:p>
+      <w:pPr>
+        <w:rPr>
+          <w:rFonts w:asciiTheme="majorBidi" w:hAnsiTheme="majorBidi" w:cstheme="majorBidi"/>
+          <w:b/>
+          <w:bCs/>
+        </w:rPr>
+      </w:pPr>
+      <w:r>
+        <w:rPr>
+          <w:rFonts w:asciiTheme="majorBidi" w:hAnsiTheme="majorBidi" w:cstheme="majorBidi"/>
+          <w:b/>
+          <w:bCs/>
+        </w:rPr>
         <w:t>Power and Capacity</w:t>
       </w:r>
     </w:p>
@@ -812,7 +847,14 @@
         <w:rPr>
           <w:rFonts w:asciiTheme="majorBidi" w:hAnsiTheme="majorBidi" w:cstheme="majorBidi"/>
         </w:rPr>
-        <w:t xml:space="preserve">With the lithium battery having a higher </w:t>
+        <w:t xml:space="preserve">With the lithium </w:t>
+      </w:r>
+      <w:r>
+        <w:rPr>
+          <w:rFonts w:asciiTheme="majorBidi" w:hAnsiTheme="majorBidi" w:cstheme="majorBidi"/>
+        </w:rPr>
+        <w:lastRenderedPageBreak/>
+        <w:t xml:space="preserve">battery having a higher </w:t>
       </w:r>
       <w:r>
         <w:rPr>
@@ -851,7 +893,6 @@
           <w:rFonts w:asciiTheme="majorBidi" w:hAnsiTheme="majorBidi" w:cstheme="majorBidi"/>
           <w:b/>
         </w:rPr>
-        <w:lastRenderedPageBreak/>
         <w:t>Two sources of power vs. UPS</w:t>
       </w:r>
     </w:p>
@@ -885,40 +926,22 @@
           <w:i/>
           <w:iCs/>
         </w:rPr>
-        <w:t xml:space="preserve">“This requirement is to ensure that communications equipment will operate for the same </w:t>
-      </w:r>
-      <w:proofErr w:type="gramStart"/>
+        <w:t>“This requirement is to ensure that communications equipment will operate for the same period of time on the secondary power as the alarm control” – NFPA 72, A.26.6.3.1.12</w:t>
+      </w:r>
       <w:r>
         <w:rPr>
           <w:rFonts w:asciiTheme="majorBidi" w:hAnsiTheme="majorBidi" w:cstheme="majorBidi"/>
           <w:i/>
           <w:iCs/>
         </w:rPr>
-        <w:t>period of time</w:t>
-      </w:r>
-      <w:proofErr w:type="gramEnd"/>
+        <w:t xml:space="preserve">. </w:t>
+      </w:r>
       <w:r>
         <w:rPr>
           <w:rFonts w:asciiTheme="majorBidi" w:hAnsiTheme="majorBidi" w:cstheme="majorBidi"/>
           <w:i/>
           <w:iCs/>
         </w:rPr>
-        <w:t xml:space="preserve"> on the secondary power as the alarm control” – NFPA 72, A.26.6.3.1.12</w:t>
-      </w:r>
-      <w:r>
-        <w:rPr>
-          <w:rFonts w:asciiTheme="majorBidi" w:hAnsiTheme="majorBidi" w:cstheme="majorBidi"/>
-          <w:i/>
-          <w:iCs/>
-        </w:rPr>
-        <w:t xml:space="preserve">. </w:t>
-      </w:r>
-      <w:r>
-        <w:rPr>
-          <w:rFonts w:asciiTheme="majorBidi" w:hAnsiTheme="majorBidi" w:cstheme="majorBidi"/>
-          <w:i/>
-          <w:iCs/>
-        </w:rPr>
         <w:t xml:space="preserve"> </w:t>
       </w:r>
       <w:r>
@@ -1080,6 +1103,7 @@
         <w:rPr>
           <w:rFonts w:asciiTheme="majorBidi" w:hAnsiTheme="majorBidi" w:cstheme="majorBidi"/>
           <w:noProof/>
+          <w:lang w:eastAsia="en-US"/>
         </w:rPr>
         <w:drawing>
           <wp:inline distT="0" distB="0" distL="0" distR="0" wp14:anchorId="7BA86419" wp14:editId="5F3F2F66">
@@ -1155,13 +1179,13 @@
         <w:rPr>
           <w:rFonts w:asciiTheme="majorBidi" w:hAnsiTheme="majorBidi" w:cstheme="majorBidi"/>
         </w:rPr>
+        <w:lastRenderedPageBreak/>
         <w:t xml:space="preserve">Figure 1 shows how the offline uninterruptable power supply works. The initial path that is used to power the system is driven by an AC power source. An AC sensor is placed near the end of the path, and it is used as a function to switch between the two power sources when it senses that </w:t>
       </w:r>
       <w:r>
         <w:rPr>
           <w:rFonts w:asciiTheme="majorBidi" w:hAnsiTheme="majorBidi" w:cstheme="majorBidi"/>
         </w:rPr>
-        <w:lastRenderedPageBreak/>
         <w:t>the primary power path has been interrupted. Once the system switches between the power sources, since the charged batteries are the secondary source of power within this system they will then be used to supply the power to the system until the primary source is back up and running.</w:t>
       </w:r>
     </w:p>
@@ -1189,6 +1213,7 @@
         <w:rPr>
           <w:rFonts w:asciiTheme="majorBidi" w:hAnsiTheme="majorBidi" w:cstheme="majorBidi"/>
           <w:noProof/>
+          <w:lang w:eastAsia="en-US"/>
         </w:rPr>
         <w:drawing>
           <wp:inline distT="0" distB="0" distL="0" distR="0" wp14:anchorId="027910BF" wp14:editId="28FAB84D">
@@ -1470,6 +1495,7 @@
         <w:rPr>
           <w:rFonts w:asciiTheme="majorBidi" w:hAnsiTheme="majorBidi" w:cstheme="majorBidi"/>
         </w:rPr>
+        <w:lastRenderedPageBreak/>
         <w:t>The uninterruptable power supply systems</w:t>
       </w:r>
       <w:r>
@@ -1548,14 +1574,7 @@
         <w:rPr>
           <w:rFonts w:asciiTheme="majorBidi" w:hAnsiTheme="majorBidi" w:cstheme="majorBidi"/>
         </w:rPr>
-        <w:t xml:space="preserve">a power outage, and still having a system </w:t>
-      </w:r>
-      <w:r>
-        <w:rPr>
-          <w:rFonts w:asciiTheme="majorBidi" w:hAnsiTheme="majorBidi" w:cstheme="majorBidi"/>
-        </w:rPr>
-        <w:lastRenderedPageBreak/>
-        <w:t xml:space="preserve">still running. </w:t>
+        <w:t xml:space="preserve">a power outage, and still having a system still running. </w:t>
       </w:r>
       <w:r>
         <w:rPr>
@@ -1729,21 +1748,7 @@
         <w:rPr>
           <w:rFonts w:asciiTheme="majorBidi" w:hAnsiTheme="majorBidi" w:cstheme="majorBidi"/>
         </w:rPr>
-        <w:t xml:space="preserve"> This is just one type of requirement for the audibility. Another one that pertains to </w:t>
-      </w:r>
-      <w:proofErr w:type="gramStart"/>
-      <w:r>
-        <w:rPr>
-          <w:rFonts w:asciiTheme="majorBidi" w:hAnsiTheme="majorBidi" w:cstheme="majorBidi"/>
-        </w:rPr>
-        <w:t>both of the</w:t>
-      </w:r>
-      <w:proofErr w:type="gramEnd"/>
-      <w:r>
-        <w:rPr>
-          <w:rFonts w:asciiTheme="majorBidi" w:hAnsiTheme="majorBidi" w:cstheme="majorBidi"/>
-        </w:rPr>
-        <w:t xml:space="preserve"> types of places is that the minimum requirement of sound from the alarm must be 5dBA above the max sound barrier with a duration of at le</w:t>
+        <w:t xml:space="preserve"> This is just one type of requirement for the audibility. Another one that pertains to both of the types of places is that the minimum requirement of sound from the alarm must be 5dBA above the max sound barrier with a duration of at le</w:t>
       </w:r>
       <w:r>
         <w:rPr>
@@ -2767,6 +2772,7 @@
               <w:rPr>
                 <w:rFonts w:asciiTheme="majorBidi" w:hAnsiTheme="majorBidi" w:cstheme="majorBidi"/>
               </w:rPr>
+              <w:lastRenderedPageBreak/>
               <w:t>Mercantile occupancies</w:t>
             </w:r>
           </w:p>
@@ -2879,7 +2885,6 @@
               <w:rPr>
                 <w:rFonts w:asciiTheme="majorBidi" w:hAnsiTheme="majorBidi" w:cstheme="majorBidi"/>
               </w:rPr>
-              <w:lastRenderedPageBreak/>
               <w:t>Tower occupancies</w:t>
             </w:r>
           </w:p>
@@ -3299,7 +3304,9 @@
         <w:rPr>
           <w:rFonts w:asciiTheme="majorBidi" w:hAnsiTheme="majorBidi" w:cstheme="majorBidi"/>
           <w:noProof/>
-        </w:rPr>
+          <w:lang w:eastAsia="en-US"/>
+        </w:rPr>
+        <w:lastRenderedPageBreak/>
         <w:drawing>
           <wp:inline distT="0" distB="0" distL="0" distR="0" wp14:anchorId="6E2F5ED3" wp14:editId="340C9E4F">
             <wp:extent cx="3530600" cy="4648200"/>
@@ -3557,7 +3564,9 @@
         <w:rPr>
           <w:rFonts w:asciiTheme="majorBidi" w:hAnsiTheme="majorBidi" w:cstheme="majorBidi"/>
           <w:noProof/>
-        </w:rPr>
+          <w:lang w:eastAsia="en-US"/>
+        </w:rPr>
+        <w:lastRenderedPageBreak/>
         <w:drawing>
           <wp:inline distT="0" distB="0" distL="0" distR="0" wp14:anchorId="3D825C15" wp14:editId="0A3C1FC6">
             <wp:extent cx="3530600" cy="4718050"/>
@@ -3644,14 +3653,7 @@
         <w:rPr>
           <w:rFonts w:asciiTheme="majorBidi" w:hAnsiTheme="majorBidi" w:cstheme="majorBidi"/>
         </w:rPr>
-        <w:t xml:space="preserve"> than the other four sounders. As well as a low SPL at high frequencies. So, this type of buzzer didn’t </w:t>
-      </w:r>
-      <w:r>
-        <w:rPr>
-          <w:rFonts w:asciiTheme="majorBidi" w:hAnsiTheme="majorBidi" w:cstheme="majorBidi"/>
-        </w:rPr>
-        <w:lastRenderedPageBreak/>
-        <w:t xml:space="preserve">give us a good range of frequency we could reach and still have a decent </w:t>
+        <w:t xml:space="preserve"> than the other four sounders. As well as a low SPL at high frequencies. So, this type of buzzer didn’t give us a good range of frequency we could reach and still have a decent </w:t>
       </w:r>
       <w:r>
         <w:rPr>
@@ -3815,7 +3817,9 @@
         <w:rPr>
           <w:rFonts w:asciiTheme="majorBidi" w:hAnsiTheme="majorBidi" w:cstheme="majorBidi"/>
           <w:noProof/>
-        </w:rPr>
+          <w:lang w:eastAsia="en-US"/>
+        </w:rPr>
+        <w:lastRenderedPageBreak/>
         <w:drawing>
           <wp:anchor distT="0" distB="0" distL="114300" distR="114300" simplePos="0" relativeHeight="251658240" behindDoc="0" locked="0" layoutInCell="1" allowOverlap="1" wp14:anchorId="21A91FC6" wp14:editId="1240E909">
             <wp:simplePos x="914400" y="2505075"/>
@@ -4226,7 +4230,9 @@
       <w:r>
         <w:rPr>
           <w:noProof/>
-        </w:rPr>
+          <w:lang w:eastAsia="en-US"/>
+        </w:rPr>
+        <w:lastRenderedPageBreak/>
         <w:drawing>
           <wp:inline distT="0" distB="0" distL="0" distR="0" wp14:anchorId="0D7508BF" wp14:editId="37FA6753">
             <wp:extent cx="2028825" cy="2028825"/>
@@ -4306,6 +4312,7 @@
           <w:noProof/>
           <w:sz w:val="32"/>
           <w:szCs w:val="32"/>
+          <w:lang w:eastAsia="en-US"/>
         </w:rPr>
         <w:drawing>
           <wp:inline distT="0" distB="0" distL="0" distR="0" wp14:anchorId="2DCD913A" wp14:editId="02EA495E">
@@ -4505,14 +4512,7 @@
         <w:rPr>
           <w:rFonts w:asciiTheme="majorBidi" w:hAnsiTheme="majorBidi" w:cstheme="majorBidi"/>
         </w:rPr>
-        <w:t xml:space="preserve">private occupancies. As well as, a good sound pressure level with the higher frequency range </w:t>
-      </w:r>
-      <w:r>
-        <w:rPr>
-          <w:rFonts w:asciiTheme="majorBidi" w:hAnsiTheme="majorBidi" w:cstheme="majorBidi"/>
-        </w:rPr>
-        <w:lastRenderedPageBreak/>
-        <w:t>that i</w:t>
+        <w:t>private occupancies. As well as, a good sound pressure level with the higher frequency range that i</w:t>
       </w:r>
       <w:r>
         <w:rPr>
@@ -4594,6 +4594,7 @@
         <w:rPr>
           <w:rFonts w:asciiTheme="majorBidi" w:hAnsiTheme="majorBidi" w:cstheme="majorBidi"/>
         </w:rPr>
+        <w:lastRenderedPageBreak/>
         <w:t xml:space="preserve">The National </w:t>
       </w:r>
       <w:r>
@@ -4850,6 +4851,7 @@
         <w:rPr>
           <w:rFonts w:ascii="Helvetica" w:hAnsi="Helvetica" w:cs="Helvetica"/>
           <w:noProof/>
+          <w:lang w:eastAsia="en-US"/>
         </w:rPr>
         <w:drawing>
           <wp:inline distT="0" distB="0" distL="0" distR="0" wp14:anchorId="02F6D4F1" wp14:editId="2A908740">
@@ -5218,112 +5220,104 @@
         <w:rPr>
           <w:rFonts w:asciiTheme="majorBidi" w:hAnsiTheme="majorBidi" w:cstheme="majorBidi"/>
         </w:rPr>
-        <w:t xml:space="preserve"> </w:t>
+        <w:t xml:space="preserve"> area must be 15 dB</w:t>
+      </w:r>
+      <w:r>
+        <w:rPr>
+          <w:rFonts w:asciiTheme="majorBidi" w:hAnsiTheme="majorBidi" w:cstheme="majorBidi"/>
+        </w:rPr>
+        <w:t>A</w:t>
+      </w:r>
+      <w:r>
+        <w:rPr>
+          <w:rFonts w:asciiTheme="majorBidi" w:hAnsiTheme="majorBidi" w:cstheme="majorBidi"/>
+        </w:rPr>
+        <w:t xml:space="preserve"> above the ambient sound level within the room, and the noise level must be 10 dB</w:t>
+      </w:r>
+      <w:r>
+        <w:rPr>
+          <w:rFonts w:asciiTheme="majorBidi" w:hAnsiTheme="majorBidi" w:cstheme="majorBidi"/>
+        </w:rPr>
+        <w:t>A</w:t>
+      </w:r>
+      <w:r>
+        <w:rPr>
+          <w:rFonts w:asciiTheme="majorBidi" w:hAnsiTheme="majorBidi" w:cstheme="majorBidi"/>
+        </w:rPr>
+        <w:t xml:space="preserve"> above the ambient sound level when in a private occupancy.</w:t>
+      </w:r>
+      <w:r>
+        <w:rPr>
+          <w:rFonts w:asciiTheme="majorBidi" w:hAnsiTheme="majorBidi" w:cstheme="majorBidi"/>
+        </w:rPr>
+        <w:t xml:space="preserve"> Within these different occupancies this is the standard for the sound level with the fire alarm system measured 5 ft. above the floor. </w:t>
+      </w:r>
+      <w:r>
+        <w:rPr>
+          <w:rFonts w:asciiTheme="majorBidi" w:hAnsiTheme="majorBidi" w:cstheme="majorBidi"/>
+        </w:rPr>
+        <w:t xml:space="preserve">The </w:t>
+      </w:r>
+      <w:r>
+        <w:rPr>
+          <w:rFonts w:asciiTheme="majorBidi" w:hAnsiTheme="majorBidi" w:cstheme="majorBidi"/>
+        </w:rPr>
+        <w:t>next section of this Chapter that was of importance to us was section</w:t>
+      </w:r>
+      <w:r>
+        <w:rPr>
+          <w:rFonts w:asciiTheme="majorBidi" w:hAnsiTheme="majorBidi" w:cstheme="majorBidi"/>
+        </w:rPr>
+        <w:t>s</w:t>
+      </w:r>
+      <w:r>
+        <w:rPr>
+          <w:rFonts w:asciiTheme="majorBidi" w:hAnsiTheme="majorBidi" w:cstheme="majorBidi"/>
+        </w:rPr>
+        <w:t xml:space="preserve"> 18.5</w:t>
+      </w:r>
+      <w:r>
+        <w:rPr>
+          <w:rFonts w:asciiTheme="majorBidi" w:hAnsiTheme="majorBidi" w:cstheme="majorBidi"/>
+        </w:rPr>
+        <w:t xml:space="preserve">, 18.6, and 18.7. </w:t>
+      </w:r>
+      <w:r>
+        <w:rPr>
+          <w:rFonts w:asciiTheme="majorBidi" w:hAnsiTheme="majorBidi" w:cstheme="majorBidi"/>
+        </w:rPr>
+        <w:t>These sections</w:t>
+      </w:r>
+      <w:r>
+        <w:rPr>
+          <w:rFonts w:asciiTheme="majorBidi" w:hAnsiTheme="majorBidi" w:cstheme="majorBidi"/>
+        </w:rPr>
+        <w:t xml:space="preserve"> described the visual characteristic the alarm system should produce. </w:t>
+      </w:r>
+      <w:r>
+        <w:rPr>
+          <w:rFonts w:asciiTheme="majorBidi" w:hAnsiTheme="majorBidi" w:cstheme="majorBidi"/>
+        </w:rPr>
+        <w:t xml:space="preserve">Visible signaling is very important when it comes to </w:t>
+      </w:r>
+      <w:r>
+        <w:rPr>
+          <w:rFonts w:asciiTheme="majorBidi" w:hAnsiTheme="majorBidi" w:cstheme="majorBidi"/>
+        </w:rPr>
+        <w:t xml:space="preserve">a </w:t>
+      </w:r>
+      <w:r>
+        <w:rPr>
+          <w:rFonts w:asciiTheme="majorBidi" w:hAnsiTheme="majorBidi" w:cstheme="majorBidi"/>
+        </w:rPr>
+        <w:t xml:space="preserve">fire alarm systems, because it is </w:t>
       </w:r>
       <w:r>
         <w:rPr>
           <w:rFonts w:asciiTheme="majorBidi" w:hAnsiTheme="majorBidi" w:cstheme="majorBidi"/>
         </w:rPr>
         <w:lastRenderedPageBreak/>
-        <w:t xml:space="preserve">area must be 15 </w:t>
-      </w:r>
-      <w:proofErr w:type="gramStart"/>
-      <w:r>
-        <w:rPr>
-          <w:rFonts w:asciiTheme="majorBidi" w:hAnsiTheme="majorBidi" w:cstheme="majorBidi"/>
-        </w:rPr>
-        <w:t>dB</w:t>
-      </w:r>
-      <w:r>
-        <w:rPr>
-          <w:rFonts w:asciiTheme="majorBidi" w:hAnsiTheme="majorBidi" w:cstheme="majorBidi"/>
-        </w:rPr>
-        <w:t>A</w:t>
-      </w:r>
-      <w:proofErr w:type="gramEnd"/>
-      <w:r>
-        <w:rPr>
-          <w:rFonts w:asciiTheme="majorBidi" w:hAnsiTheme="majorBidi" w:cstheme="majorBidi"/>
-        </w:rPr>
-        <w:t xml:space="preserve"> above the ambient sound level within the room, and the noise level must be 10 dB</w:t>
-      </w:r>
-      <w:r>
-        <w:rPr>
-          <w:rFonts w:asciiTheme="majorBidi" w:hAnsiTheme="majorBidi" w:cstheme="majorBidi"/>
-        </w:rPr>
-        <w:t>A</w:t>
-      </w:r>
-      <w:r>
-        <w:rPr>
-          <w:rFonts w:asciiTheme="majorBidi" w:hAnsiTheme="majorBidi" w:cstheme="majorBidi"/>
-        </w:rPr>
-        <w:t xml:space="preserve"> above the ambient sound level when in a private occupancy.</w:t>
-      </w:r>
-      <w:r>
-        <w:rPr>
-          <w:rFonts w:asciiTheme="majorBidi" w:hAnsiTheme="majorBidi" w:cstheme="majorBidi"/>
-        </w:rPr>
-        <w:t xml:space="preserve"> Within these different occupancies this is the standard for the sound level with the fire alarm system measured 5 ft. above the floor. </w:t>
-      </w:r>
-      <w:r>
-        <w:rPr>
-          <w:rFonts w:asciiTheme="majorBidi" w:hAnsiTheme="majorBidi" w:cstheme="majorBidi"/>
-        </w:rPr>
-        <w:t xml:space="preserve">The </w:t>
-      </w:r>
-      <w:r>
-        <w:rPr>
-          <w:rFonts w:asciiTheme="majorBidi" w:hAnsiTheme="majorBidi" w:cstheme="majorBidi"/>
-        </w:rPr>
-        <w:t>next section of this Chapter that was of importance to us was section</w:t>
-      </w:r>
-      <w:r>
-        <w:rPr>
-          <w:rFonts w:asciiTheme="majorBidi" w:hAnsiTheme="majorBidi" w:cstheme="majorBidi"/>
-        </w:rPr>
-        <w:t>s</w:t>
-      </w:r>
-      <w:r>
-        <w:rPr>
-          <w:rFonts w:asciiTheme="majorBidi" w:hAnsiTheme="majorBidi" w:cstheme="majorBidi"/>
-        </w:rPr>
-        <w:t xml:space="preserve"> 18.5</w:t>
-      </w:r>
-      <w:r>
-        <w:rPr>
-          <w:rFonts w:asciiTheme="majorBidi" w:hAnsiTheme="majorBidi" w:cstheme="majorBidi"/>
-        </w:rPr>
-        <w:t xml:space="preserve">, 18.6, and 18.7. </w:t>
-      </w:r>
-      <w:r>
-        <w:rPr>
-          <w:rFonts w:asciiTheme="majorBidi" w:hAnsiTheme="majorBidi" w:cstheme="majorBidi"/>
-        </w:rPr>
-        <w:t>These sections</w:t>
-      </w:r>
-      <w:r>
-        <w:rPr>
-          <w:rFonts w:asciiTheme="majorBidi" w:hAnsiTheme="majorBidi" w:cstheme="majorBidi"/>
-        </w:rPr>
-        <w:t xml:space="preserve"> described the visual characteristic the alarm system should produce. </w:t>
-      </w:r>
-      <w:r>
-        <w:rPr>
-          <w:rFonts w:asciiTheme="majorBidi" w:hAnsiTheme="majorBidi" w:cstheme="majorBidi"/>
-        </w:rPr>
-        <w:t xml:space="preserve">Visible signaling is very important when it comes to </w:t>
-      </w:r>
-      <w:r>
-        <w:rPr>
-          <w:rFonts w:asciiTheme="majorBidi" w:hAnsiTheme="majorBidi" w:cstheme="majorBidi"/>
-        </w:rPr>
-        <w:t xml:space="preserve">a </w:t>
-      </w:r>
-      <w:r>
-        <w:rPr>
-          <w:rFonts w:asciiTheme="majorBidi" w:hAnsiTheme="majorBidi" w:cstheme="majorBidi"/>
-        </w:rPr>
-        <w:t>fire alarm systems, because it is a way t</w:t>
+        <w:t>a way t</w:t>
       </w:r>
       <w:r>
         <w:rPr>
@@ -5815,32 +5809,32 @@
         <w:rPr>
           <w:rFonts w:asciiTheme="majorBidi" w:hAnsiTheme="majorBidi" w:cstheme="majorBidi"/>
         </w:rPr>
-        <w:t xml:space="preserve"> in a sleeping area it is at the same level as it would be in a public occupancy, however the frequency of the signal is much lower. I study was done that more people who are asleep react and awaken to a lower frequency rather than at a higher frequency. That is why there is a requirement within </w:t>
+        <w:t xml:space="preserve"> in a sleeping area it is at the same level as it would be in a public occupancy, however the frequency of the signal is much lower. I study was done that more people who are asleep react and awaken to a lower frequency rather than at a higher frequency. That is why there is a requirement within the</w:t>
+      </w:r>
+      <w:r>
+        <w:rPr>
+          <w:rFonts w:asciiTheme="majorBidi" w:hAnsiTheme="majorBidi" w:cstheme="majorBidi"/>
+        </w:rPr>
+        <w:t xml:space="preserve"> </w:t>
+      </w:r>
+      <w:r>
+        <w:rPr>
+          <w:rFonts w:asciiTheme="majorBidi" w:hAnsiTheme="majorBidi" w:cstheme="majorBidi"/>
+        </w:rPr>
+        <w:t xml:space="preserve">NFPA 72 code that the alarm system must work at a low frequency of 520 Hz when installed in a sleeping area. When it comes to the effective intensity of the visual signal in a sleeping area there are two different minimum values for the intensity of the visual. From the </w:t>
+      </w:r>
+      <w:r>
+        <w:rPr>
+          <w:rFonts w:asciiTheme="majorBidi" w:hAnsiTheme="majorBidi" w:cstheme="majorBidi"/>
+        </w:rPr>
+        <w:t xml:space="preserve">top of the pillow if the ceiling is less than or equal to 24 in (610 mm) than the minimum intensity level should be 110 cd. If the from the top of the pillow and the ceiling is greater than 24 in (610 mm) then the </w:t>
       </w:r>
       <w:r>
         <w:rPr>
           <w:rFonts w:asciiTheme="majorBidi" w:hAnsiTheme="majorBidi" w:cstheme="majorBidi"/>
         </w:rPr>
         <w:lastRenderedPageBreak/>
-        <w:t>the</w:t>
-      </w:r>
-      <w:r>
-        <w:rPr>
-          <w:rFonts w:asciiTheme="majorBidi" w:hAnsiTheme="majorBidi" w:cstheme="majorBidi"/>
-        </w:rPr>
-        <w:t xml:space="preserve"> </w:t>
-      </w:r>
-      <w:r>
-        <w:rPr>
-          <w:rFonts w:asciiTheme="majorBidi" w:hAnsiTheme="majorBidi" w:cstheme="majorBidi"/>
-        </w:rPr>
-        <w:t xml:space="preserve">NFPA 72 code that the alarm system must work at a low frequency of 520 Hz when installed in a sleeping area. When it comes to the effective intensity of the visual signal in a sleeping area there are two different minimum values for the intensity of the visual. From the </w:t>
-      </w:r>
-      <w:r>
-        <w:rPr>
-          <w:rFonts w:asciiTheme="majorBidi" w:hAnsiTheme="majorBidi" w:cstheme="majorBidi"/>
-        </w:rPr>
-        <w:t>top of the pillow if the ceiling is less than or equal to 24 in (610 mm) than the minimum intensity level should be 110 cd. If the from the top of the pillow and the ceiling is greater than 24 in (610 mm) then the minimum intensity level of the visible signal must be 177 cd.</w:t>
+        <w:t>minimum intensity level of the visible signal must be 177 cd.</w:t>
       </w:r>
       <w:r>
         <w:rPr>
@@ -6508,38 +6502,98 @@
         <w:rPr>
           <w:rFonts w:asciiTheme="majorBidi" w:hAnsiTheme="majorBidi" w:cstheme="majorBidi"/>
         </w:rPr>
-        <w:t xml:space="preserve"> This board is mechanically used to support and electrically </w:t>
+        <w:t xml:space="preserve"> This board is mechanically used to support and electrically connect electrical components. For example, transistors, capacitors, resistors or any other active devices. These components are connected using conductive tracks, pads, and other features that are etched from copper sheets laminated onto a non-conductive substrate. </w:t>
+      </w:r>
+      <w:r>
+        <w:rPr>
+          <w:rFonts w:asciiTheme="majorBidi" w:hAnsiTheme="majorBidi" w:cstheme="majorBidi"/>
+        </w:rPr>
+        <w:t xml:space="preserve">The </w:t>
+      </w:r>
+      <w:r>
+        <w:rPr>
+          <w:rFonts w:asciiTheme="majorBidi" w:hAnsiTheme="majorBidi" w:cstheme="majorBidi"/>
+        </w:rPr>
+        <w:t xml:space="preserve">components that are connected on this board are usually soldered onto the board. </w:t>
+      </w:r>
+      <w:r>
+        <w:rPr>
+          <w:rFonts w:asciiTheme="majorBidi" w:hAnsiTheme="majorBidi" w:cstheme="majorBidi"/>
+        </w:rPr>
+        <w:t xml:space="preserve">Printed circuit boards are the backbones of all electronics </w:t>
+      </w:r>
+      <w:r>
+        <w:rPr>
+          <w:rFonts w:asciiTheme="majorBidi" w:hAnsiTheme="majorBidi" w:cstheme="majorBidi"/>
+        </w:rPr>
+        <w:t>devices</w:t>
+      </w:r>
+      <w:r>
+        <w:rPr>
+          <w:rFonts w:asciiTheme="majorBidi" w:hAnsiTheme="majorBidi" w:cstheme="majorBidi"/>
+        </w:rPr>
+        <w:t>.</w:t>
+      </w:r>
+      <w:r>
+        <w:rPr>
+          <w:rFonts w:asciiTheme="majorBidi" w:hAnsiTheme="majorBidi" w:cstheme="majorBidi"/>
+        </w:rPr>
+        <w:t xml:space="preserve"> </w:t>
+      </w:r>
+      <w:r>
+        <w:rPr>
+          <w:rFonts w:asciiTheme="majorBidi" w:hAnsiTheme="majorBidi" w:cstheme="majorBidi"/>
+        </w:rPr>
+        <w:t xml:space="preserve">PCBs can be </w:t>
+      </w:r>
+      <w:r>
+        <w:rPr>
+          <w:rFonts w:asciiTheme="majorBidi" w:hAnsiTheme="majorBidi" w:cstheme="majorBidi"/>
+        </w:rPr>
+        <w:t xml:space="preserve">created any way you need it to be for a </w:t>
       </w:r>
       <w:r>
         <w:rPr>
           <w:rFonts w:asciiTheme="majorBidi" w:hAnsiTheme="majorBidi" w:cstheme="majorBidi"/>
         </w:rPr>
         <w:lastRenderedPageBreak/>
-        <w:t xml:space="preserve">connect electrical components. For example, transistors, capacitors, resistors or any other active devices. These components are connected using conductive tracks, pads, and other features that are etched from copper sheets laminated onto a non-conductive substrate. </w:t>
-      </w:r>
-      <w:r>
-        <w:rPr>
-          <w:rFonts w:asciiTheme="majorBidi" w:hAnsiTheme="majorBidi" w:cstheme="majorBidi"/>
-        </w:rPr>
-        <w:t xml:space="preserve">The </w:t>
-      </w:r>
-      <w:r>
-        <w:rPr>
-          <w:rFonts w:asciiTheme="majorBidi" w:hAnsiTheme="majorBidi" w:cstheme="majorBidi"/>
-        </w:rPr>
-        <w:t xml:space="preserve">components that are connected on this board are usually soldered onto the board. </w:t>
-      </w:r>
-      <w:r>
-        <w:rPr>
-          <w:rFonts w:asciiTheme="majorBidi" w:hAnsiTheme="majorBidi" w:cstheme="majorBidi"/>
-        </w:rPr>
-        <w:t xml:space="preserve">Printed circuit boards are the backbones of all electronics </w:t>
-      </w:r>
-      <w:r>
-        <w:rPr>
-          <w:rFonts w:asciiTheme="majorBidi" w:hAnsiTheme="majorBidi" w:cstheme="majorBidi"/>
-        </w:rPr>
-        <w:t>devices</w:t>
+        <w:t>particular project or device. There is no specific design that must be followed when creating it.</w:t>
+      </w:r>
+      <w:r>
+        <w:rPr>
+          <w:rFonts w:asciiTheme="majorBidi" w:hAnsiTheme="majorBidi" w:cstheme="majorBidi"/>
+        </w:rPr>
+        <w:t xml:space="preserve"> There are different types of software’s that you can use to create your own PCB board, or there are different companies that </w:t>
+      </w:r>
+      <w:r>
+        <w:rPr>
+          <w:rFonts w:asciiTheme="majorBidi" w:hAnsiTheme="majorBidi" w:cstheme="majorBidi"/>
+        </w:rPr>
+        <w:t>you can go through that make them, and they can create the design for you.</w:t>
+      </w:r>
+      <w:r>
+        <w:rPr>
+          <w:rFonts w:asciiTheme="majorBidi" w:hAnsiTheme="majorBidi" w:cstheme="majorBidi"/>
+        </w:rPr>
+        <w:t xml:space="preserve"> </w:t>
+      </w:r>
+      <w:r>
+        <w:rPr>
+          <w:rFonts w:asciiTheme="majorBidi" w:hAnsiTheme="majorBidi" w:cstheme="majorBidi"/>
+        </w:rPr>
+        <w:t>PCBs can be either single layer, double layer, or multiple layers.</w:t>
+      </w:r>
+      <w:r>
+        <w:rPr>
+          <w:rFonts w:asciiTheme="majorBidi" w:hAnsiTheme="majorBidi" w:cstheme="majorBidi"/>
+        </w:rPr>
+        <w:t xml:space="preserve"> Figure 4.1 shows the layout of the PDB board</w:t>
+      </w:r>
+      <w:r>
+        <w:rPr>
+          <w:rFonts w:asciiTheme="majorBidi" w:hAnsiTheme="majorBidi" w:cstheme="majorBidi"/>
+        </w:rPr>
+        <w:t xml:space="preserve"> of a single layer and a double layer</w:t>
       </w:r>
       <w:r>
         <w:rPr>
@@ -6551,85 +6605,7 @@
         <w:rPr>
           <w:rFonts w:asciiTheme="majorBidi" w:hAnsiTheme="majorBidi" w:cstheme="majorBidi"/>
         </w:rPr>
-        <w:t xml:space="preserve"> </w:t>
-      </w:r>
-      <w:r>
-        <w:rPr>
-          <w:rFonts w:asciiTheme="majorBidi" w:hAnsiTheme="majorBidi" w:cstheme="majorBidi"/>
-        </w:rPr>
-        <w:t xml:space="preserve">PCBs can be </w:t>
-      </w:r>
-      <w:r>
-        <w:rPr>
-          <w:rFonts w:asciiTheme="majorBidi" w:hAnsiTheme="majorBidi" w:cstheme="majorBidi"/>
-        </w:rPr>
-        <w:t>created any way you need it to be for a particular project or device. There is no specific design that must be followed when creating it.</w:t>
-      </w:r>
-      <w:r>
-        <w:rPr>
-          <w:rFonts w:asciiTheme="majorBidi" w:hAnsiTheme="majorBidi" w:cstheme="majorBidi"/>
-        </w:rPr>
-        <w:t xml:space="preserve"> There are different types of software’s that you can use to create your own PCB board, or there are different companies that </w:t>
-      </w:r>
-      <w:r>
-        <w:rPr>
-          <w:rFonts w:asciiTheme="majorBidi" w:hAnsiTheme="majorBidi" w:cstheme="majorBidi"/>
-        </w:rPr>
-        <w:t>you can go through that make them, and they can create the design for you.</w:t>
-      </w:r>
-      <w:r>
-        <w:rPr>
-          <w:rFonts w:asciiTheme="majorBidi" w:hAnsiTheme="majorBidi" w:cstheme="majorBidi"/>
-        </w:rPr>
-        <w:t xml:space="preserve"> </w:t>
-      </w:r>
-      <w:r>
-        <w:rPr>
-          <w:rFonts w:asciiTheme="majorBidi" w:hAnsiTheme="majorBidi" w:cstheme="majorBidi"/>
-        </w:rPr>
-        <w:t>PCBs can be either single layer, double layer, or multiple layers.</w:t>
-      </w:r>
-      <w:r>
-        <w:rPr>
-          <w:rFonts w:asciiTheme="majorBidi" w:hAnsiTheme="majorBidi" w:cstheme="majorBidi"/>
-        </w:rPr>
-        <w:t xml:space="preserve"> Figure 4.1 shows the layout of the PDB board</w:t>
-      </w:r>
-      <w:r>
-        <w:rPr>
-          <w:rFonts w:asciiTheme="majorBidi" w:hAnsiTheme="majorBidi" w:cstheme="majorBidi"/>
-        </w:rPr>
-        <w:t xml:space="preserve"> of a single layer and a double layer</w:t>
-      </w:r>
-      <w:r>
-        <w:rPr>
-          <w:rFonts w:asciiTheme="majorBidi" w:hAnsiTheme="majorBidi" w:cstheme="majorBidi"/>
-        </w:rPr>
-        <w:t>.</w:t>
-      </w:r>
-      <w:r>
-        <w:rPr>
-          <w:rFonts w:asciiTheme="majorBidi" w:hAnsiTheme="majorBidi" w:cstheme="majorBidi"/>
-        </w:rPr>
-        <w:t xml:space="preserve"> </w:t>
-      </w:r>
-      <w:r>
-        <w:rPr>
-          <w:rFonts w:asciiTheme="majorBidi" w:hAnsiTheme="majorBidi" w:cstheme="majorBidi"/>
-        </w:rPr>
-        <w:t xml:space="preserve">This figure shows the composition of </w:t>
-      </w:r>
-      <w:r>
-        <w:rPr>
-          <w:rFonts w:asciiTheme="majorBidi" w:hAnsiTheme="majorBidi" w:cstheme="majorBidi"/>
-        </w:rPr>
-        <w:t>the PCB board; this figure does not</w:t>
-      </w:r>
-      <w:r>
-        <w:rPr>
-          <w:rFonts w:asciiTheme="majorBidi" w:hAnsiTheme="majorBidi" w:cstheme="majorBidi"/>
-        </w:rPr>
-        <w:t xml:space="preserve"> show the silkscreen, but the silkscreen is just on top of the solder mask. </w:t>
+        <w:t xml:space="preserve"> This figure shows the composition of the PCB board; this figure does not show the silkscreen, but the silkscreen is just on top of the solder mask. </w:t>
       </w:r>
     </w:p>
     <w:p>
@@ -6663,6 +6639,7 @@
         <w:rPr>
           <w:rFonts w:ascii="Helvetica" w:hAnsi="Helvetica" w:cs="Helvetica"/>
           <w:noProof/>
+          <w:lang w:eastAsia="en-US"/>
         </w:rPr>
         <w:drawing>
           <wp:inline distT="0" distB="0" distL="0" distR="0" wp14:anchorId="2FEFA834" wp14:editId="462189EF">
@@ -6939,7 +6916,6 @@
         <w:rPr>
           <w:rFonts w:asciiTheme="majorBidi" w:hAnsiTheme="majorBidi" w:cstheme="majorBidi"/>
         </w:rPr>
-        <w:lastRenderedPageBreak/>
         <w:t xml:space="preserve">This method provides </w:t>
       </w:r>
       <w:r>
@@ -7045,13 +7021,7 @@
         <w:rPr>
           <w:rFonts w:asciiTheme="majorBidi" w:hAnsiTheme="majorBidi" w:cstheme="majorBidi"/>
         </w:rPr>
-        <w:t>Solder pads are pads on the PCB board that have solder joint on them from being dipped in a solder pot. Solder bridges are electrical connections between two conductors that were unintended by a small piece of solder.</w:t>
-      </w:r>
-      <w:r>
-        <w:rPr>
-          <w:rFonts w:asciiTheme="majorBidi" w:hAnsiTheme="majorBidi" w:cstheme="majorBidi"/>
-        </w:rPr>
-        <w:t xml:space="preserve"> To prevent solder bridges from happening on the PCB board solder masked are used. </w:t>
+        <w:t xml:space="preserve">Solder pads are pads on the PCB board that have solder joint on them from being dipped in a solder pot. Solder bridges are electrical connections between two conductors that were unintended by a small piece of solder. To prevent solder bridges from happening on the PCB board solder masked are used. </w:t>
       </w:r>
       <w:r>
         <w:rPr>
@@ -7315,21 +7285,7 @@
         <w:rPr>
           <w:rFonts w:asciiTheme="majorBidi" w:hAnsiTheme="majorBidi" w:cstheme="majorBidi"/>
         </w:rPr>
-        <w:t xml:space="preserve">different types of substrate that each are unique and have </w:t>
-      </w:r>
-      <w:proofErr w:type="gramStart"/>
-      <w:r>
-        <w:rPr>
-          <w:rFonts w:asciiTheme="majorBidi" w:hAnsiTheme="majorBidi" w:cstheme="majorBidi"/>
-        </w:rPr>
-        <w:t>their our</w:t>
-      </w:r>
-      <w:proofErr w:type="gramEnd"/>
-      <w:r>
-        <w:rPr>
-          <w:rFonts w:asciiTheme="majorBidi" w:hAnsiTheme="majorBidi" w:cstheme="majorBidi"/>
-        </w:rPr>
-        <w:t xml:space="preserve"> set of characteristics:</w:t>
+        <w:t>different types of substrate that each are unique and have their our set of characteristics:</w:t>
       </w:r>
     </w:p>
     <w:p>
@@ -7389,7 +7345,6 @@
         <w:rPr>
           <w:rFonts w:asciiTheme="majorBidi" w:hAnsiTheme="majorBidi" w:cstheme="majorBidi"/>
         </w:rPr>
-        <w:lastRenderedPageBreak/>
         <w:t xml:space="preserve"> This type of material is very inexpensive to use and is found in inexpensive consumer devices.</w:t>
       </w:r>
     </w:p>
@@ -7444,6 +7399,7 @@
         <w:rPr>
           <w:rFonts w:asciiTheme="majorBidi" w:hAnsiTheme="majorBidi" w:cstheme="majorBidi"/>
         </w:rPr>
+        <w:lastRenderedPageBreak/>
         <w:t>This material is the most commonly used for a substrate, it is composed of glass fiber epoxy laminate.</w:t>
       </w:r>
     </w:p>
@@ -7612,21 +7568,7 @@
         <w:rPr>
           <w:rFonts w:asciiTheme="majorBidi" w:hAnsiTheme="majorBidi" w:cstheme="majorBidi"/>
         </w:rPr>
-        <w:t xml:space="preserve">This is a thin and flexible plastic, and this type of material is used as a substrate since it is flexible the circuit board can help save space within </w:t>
-      </w:r>
-      <w:proofErr w:type="gramStart"/>
-      <w:r>
-        <w:rPr>
-          <w:rFonts w:asciiTheme="majorBidi" w:hAnsiTheme="majorBidi" w:cstheme="majorBidi"/>
-        </w:rPr>
-        <w:t>particular devices</w:t>
-      </w:r>
-      <w:proofErr w:type="gramEnd"/>
-      <w:r>
-        <w:rPr>
-          <w:rFonts w:asciiTheme="majorBidi" w:hAnsiTheme="majorBidi" w:cstheme="majorBidi"/>
-        </w:rPr>
-        <w:t>.</w:t>
+        <w:t>This is a thin and flexible plastic, and this type of material is used as a substrate since it is flexible the circuit board can help save space within particular devices.</w:t>
       </w:r>
     </w:p>
     <w:p>
@@ -7682,15 +7624,7 @@
         <w:rPr>
           <w:rFonts w:asciiTheme="majorBidi" w:hAnsiTheme="majorBidi" w:cstheme="majorBidi"/>
         </w:rPr>
-        <w:t xml:space="preserve">Since the substrate is in between two conductive parts the PCB substrates does not conduct electrical current. Therefore, the substrates act as a laminated electrical insulator. The insulators internal electric charge does not flow freely, which is a good thing conduct under any influences. These different attributes add </w:t>
-      </w:r>
-      <w:bookmarkStart w:id="0" w:name="_GoBack"/>
-      <w:bookmarkEnd w:id="0"/>
-      <w:r>
-        <w:rPr>
-          <w:rFonts w:asciiTheme="majorBidi" w:hAnsiTheme="majorBidi" w:cstheme="majorBidi"/>
-        </w:rPr>
-        <w:t>to this grade of a wide variety of electrical and mechanical appliances.</w:t>
+        <w:t>Since the substrate is in between two conductive parts the PCB substrates does not conduct electrical current. Therefore, the substrates act as a laminated electrical insulator. The insulators internal electric charge does not flow freely, which is a good thing conduct under any influences. These different attributes add to this grade of a wide variety of electrical and mechanical appliances.</w:t>
       </w:r>
     </w:p>
     <w:p>
@@ -7720,8 +7654,8 @@
 </file>
 
 <file path=word/numbering.xml><?xml version="1.0" encoding="utf-8"?>
-<w:numbering xmlns:wpc="http://schemas.microsoft.com/office/word/2010/wordprocessingCanvas" xmlns:mo="http://schemas.microsoft.com/office/mac/office/2008/main" xmlns:mc="http://schemas.openxmlformats.org/markup-compatibility/2006" xmlns:mv="urn:schemas-microsoft-com:mac:vml" xmlns:o="urn:schemas-microsoft-com:office:office" xmlns:r="http://schemas.openxmlformats.org/officeDocument/2006/relationships" xmlns:m="http://schemas.openxmlformats.org/officeDocument/2006/math" xmlns:v="urn:schemas-microsoft-com:vml" xmlns:wp14="http://schemas.microsoft.com/office/word/2010/wordprocessingDrawing" xmlns:wp="http://schemas.openxmlformats.org/drawingml/2006/wordprocessingDrawing" xmlns:w10="urn:schemas-microsoft-com:office:word" xmlns:w="http://schemas.openxmlformats.org/wordprocessingml/2006/main" xmlns:w14="http://schemas.microsoft.com/office/word/2010/wordml" xmlns:w15="http://schemas.microsoft.com/office/word/2012/wordml" xmlns:wpg="http://schemas.microsoft.com/office/word/2010/wordprocessingGroup" xmlns:wpi="http://schemas.microsoft.com/office/word/2010/wordprocessingInk" xmlns:wne="http://schemas.microsoft.com/office/word/2006/wordml" xmlns:wps="http://schemas.microsoft.com/office/word/2010/wordprocessingShape" mc:Ignorable="w14 w15 wp14">
-  <w:abstractNum w:abstractNumId="0">
+<w:numbering xmlns:wpc="http://schemas.microsoft.com/office/word/2010/wordprocessingCanvas" xmlns:cx="http://schemas.microsoft.com/office/drawing/2014/chartex" xmlns:cx1="http://schemas.microsoft.com/office/drawing/2015/9/8/chartex" xmlns:cx2="http://schemas.microsoft.com/office/drawing/2015/10/21/chartex" xmlns:cx3="http://schemas.microsoft.com/office/drawing/2016/5/9/chartex" xmlns:cx4="http://schemas.microsoft.com/office/drawing/2016/5/10/chartex" xmlns:cx5="http://schemas.microsoft.com/office/drawing/2016/5/11/chartex" xmlns:cx6="http://schemas.microsoft.com/office/drawing/2016/5/12/chartex" xmlns:cx7="http://schemas.microsoft.com/office/drawing/2016/5/13/chartex" xmlns:cx8="http://schemas.microsoft.com/office/drawing/2016/5/14/chartex" xmlns:mc="http://schemas.openxmlformats.org/markup-compatibility/2006" xmlns:o="urn:schemas-microsoft-com:office:office" xmlns:r="http://schemas.openxmlformats.org/officeDocument/2006/relationships" xmlns:m="http://schemas.openxmlformats.org/officeDocument/2006/math" xmlns:v="urn:schemas-microsoft-com:vml" xmlns:wp14="http://schemas.microsoft.com/office/word/2010/wordprocessingDrawing" xmlns:wp="http://schemas.openxmlformats.org/drawingml/2006/wordprocessingDrawing" xmlns:w10="urn:schemas-microsoft-com:office:word" xmlns:w="http://schemas.openxmlformats.org/wordprocessingml/2006/main" xmlns:w14="http://schemas.microsoft.com/office/word/2010/wordml" xmlns:w15="http://schemas.microsoft.com/office/word/2012/wordml" xmlns:w16se="http://schemas.microsoft.com/office/word/2015/wordml/symex" xmlns:wpg="http://schemas.microsoft.com/office/word/2010/wordprocessingGroup" xmlns:wpi="http://schemas.microsoft.com/office/word/2010/wordprocessingInk" xmlns:wne="http://schemas.microsoft.com/office/word/2006/wordml" xmlns:wps="http://schemas.microsoft.com/office/word/2010/wordprocessingShape" mc:Ignorable="w14 w15 w16se wp14">
+  <w:abstractNum w:abstractNumId="0" w15:restartNumberingAfterBreak="0">
     <w:nsid w:val="121F58DF"/>
     <w:multiLevelType w:val="hybridMultilevel"/>
     <w:tmpl w:val="6EDA36FE"/>
@@ -7834,7 +7768,7 @@
       </w:rPr>
     </w:lvl>
   </w:abstractNum>
-  <w:abstractNum w:abstractNumId="1">
+  <w:abstractNum w:abstractNumId="1" w15:restartNumberingAfterBreak="0">
     <w:nsid w:val="1D0D40C7"/>
     <w:multiLevelType w:val="hybridMultilevel"/>
     <w:tmpl w:val="C5480B06"/>
@@ -7947,7 +7881,7 @@
       </w:rPr>
     </w:lvl>
   </w:abstractNum>
-  <w:abstractNum w:abstractNumId="2">
+  <w:abstractNum w:abstractNumId="2" w15:restartNumberingAfterBreak="0">
     <w:nsid w:val="247B439E"/>
     <w:multiLevelType w:val="hybridMultilevel"/>
     <w:tmpl w:val="992EF344"/>
@@ -8060,7 +7994,7 @@
       </w:rPr>
     </w:lvl>
   </w:abstractNum>
-  <w:abstractNum w:abstractNumId="3">
+  <w:abstractNum w:abstractNumId="3" w15:restartNumberingAfterBreak="0">
     <w:nsid w:val="338405FB"/>
     <w:multiLevelType w:val="hybridMultilevel"/>
     <w:tmpl w:val="25EAC922"/>
@@ -8173,7 +8107,7 @@
       </w:rPr>
     </w:lvl>
   </w:abstractNum>
-  <w:abstractNum w:abstractNumId="4">
+  <w:abstractNum w:abstractNumId="4" w15:restartNumberingAfterBreak="0">
     <w:nsid w:val="5B687671"/>
     <w:multiLevelType w:val="hybridMultilevel"/>
     <w:tmpl w:val="7F96164C"/>
@@ -8286,7 +8220,7 @@
       </w:rPr>
     </w:lvl>
   </w:abstractNum>
-  <w:abstractNum w:abstractNumId="5">
+  <w:abstractNum w:abstractNumId="5" w15:restartNumberingAfterBreak="0">
     <w:nsid w:val="5D8C15C0"/>
     <w:multiLevelType w:val="hybridMultilevel"/>
     <w:tmpl w:val="D022669E"/>
@@ -8421,7 +8355,7 @@
 </file>
 
 <file path=word/styles.xml><?xml version="1.0" encoding="utf-8"?>
-<w:styles xmlns:mc="http://schemas.openxmlformats.org/markup-compatibility/2006" xmlns:r="http://schemas.openxmlformats.org/officeDocument/2006/relationships" xmlns:w="http://schemas.openxmlformats.org/wordprocessingml/2006/main" xmlns:w14="http://schemas.microsoft.com/office/word/2010/wordml" xmlns:w15="http://schemas.microsoft.com/office/word/2012/wordml" mc:Ignorable="w14 w15">
+<w:styles xmlns:mc="http://schemas.openxmlformats.org/markup-compatibility/2006" xmlns:r="http://schemas.openxmlformats.org/officeDocument/2006/relationships" xmlns:w="http://schemas.openxmlformats.org/wordprocessingml/2006/main" xmlns:w14="http://schemas.microsoft.com/office/word/2010/wordml" xmlns:w15="http://schemas.microsoft.com/office/word/2012/wordml" xmlns:w16se="http://schemas.microsoft.com/office/word/2015/wordml/symex" mc:Ignorable="w14 w15 w16se">
   <w:docDefaults>
     <w:rPrDefault>
       <w:rPr>
@@ -8433,7 +8367,7 @@
     </w:rPrDefault>
     <w:pPrDefault/>
   </w:docDefaults>
-  <w:latentStyles w:defLockedState="0" w:defUIPriority="99" w:defSemiHidden="0" w:defUnhideWhenUsed="0" w:defQFormat="0" w:count="382">
+  <w:latentStyles w:defLockedState="0" w:defUIPriority="99" w:defSemiHidden="0" w:defUnhideWhenUsed="0" w:defQFormat="0" w:count="374">
     <w:lsdException w:name="Normal" w:uiPriority="0" w:qFormat="1"/>
     <w:lsdException w:name="heading 1" w:uiPriority="9" w:qFormat="1"/>
     <w:lsdException w:name="heading 2" w:semiHidden="1" w:uiPriority="9" w:unhideWhenUsed="1" w:qFormat="1"/>
@@ -8845,7 +8779,6 @@
     <w:uiPriority w:val="39"/>
     <w:rsid w:val="004325D2"/>
     <w:tblPr>
-      <w:tblInd w:w="0" w:type="dxa"/>
       <w:tblBorders>
         <w:top w:val="single" w:sz="4" w:space="0" w:color="auto"/>
         <w:left w:val="single" w:sz="4" w:space="0" w:color="auto"/>
@@ -8854,12 +8787,6 @@
         <w:insideH w:val="single" w:sz="4" w:space="0" w:color="auto"/>
         <w:insideV w:val="single" w:sz="4" w:space="0" w:color="auto"/>
       </w:tblBorders>
-      <w:tblCellMar>
-        <w:top w:w="0" w:type="dxa"/>
-        <w:left w:w="108" w:type="dxa"/>
-        <w:bottom w:w="0" w:type="dxa"/>
-        <w:right w:w="108" w:type="dxa"/>
-      </w:tblCellMar>
     </w:tblPr>
   </w:style>
   <w:style w:type="paragraph" w:styleId="ListParagraph">

</xml_diff>